<commit_message>
Cambio versión logistic regression
</commit_message>
<xml_diff>
--- a/results/Challenge.docx
+++ b/results/Challenge.docx
@@ -1,21 +1,21 @@
 
 <file path=word/document.xml><?xml version="1.0" encoding="utf-8"?>
-<w:document xmlns:wpc="http://schemas.microsoft.com/office/word/2010/wordprocessingCanvas" xmlns:cx="http://schemas.microsoft.com/office/drawing/2014/chartex" xmlns:cx1="http://schemas.microsoft.com/office/drawing/2015/9/8/chartex" xmlns:cx2="http://schemas.microsoft.com/office/drawing/2015/10/21/chartex" xmlns:cx3="http://schemas.microsoft.com/office/drawing/2016/5/9/chartex" xmlns:cx4="http://schemas.microsoft.com/office/drawing/2016/5/10/chartex" xmlns:cx5="http://schemas.microsoft.com/office/drawing/2016/5/11/chartex" xmlns:cx6="http://schemas.microsoft.com/office/drawing/2016/5/12/chartex" xmlns:cx7="http://schemas.microsoft.com/office/drawing/2016/5/13/chartex" xmlns:cx8="http://schemas.microsoft.com/office/drawing/2016/5/14/chartex" xmlns:mc="http://schemas.openxmlformats.org/markup-compatibility/2006" xmlns:aink="http://schemas.microsoft.com/office/drawing/2016/ink" xmlns:am3d="http://schemas.microsoft.com/office/drawing/2017/model3d" xmlns:o="urn:schemas-microsoft-com:office:office" xmlns:r="http://schemas.openxmlformats.org/officeDocument/2006/relationships" xmlns:m="http://schemas.openxmlformats.org/officeDocument/2006/math" xmlns:v="urn:schemas-microsoft-com:vml" xmlns:wp14="http://schemas.microsoft.com/office/word/2010/wordprocessingDrawing" xmlns:wp="http://schemas.openxmlformats.org/drawingml/2006/wordprocessingDrawing" xmlns:w10="urn:schemas-microsoft-com:office:word" xmlns:w="http://schemas.openxmlformats.org/wordprocessingml/2006/main" xmlns:w14="http://schemas.microsoft.com/office/word/2010/wordml" xmlns:w15="http://schemas.microsoft.com/office/word/2012/wordml" xmlns:w16cid="http://schemas.microsoft.com/office/word/2016/wordml/cid" xmlns:w16se="http://schemas.microsoft.com/office/word/2015/wordml/symex" xmlns:wpg="http://schemas.microsoft.com/office/word/2010/wordprocessingGroup" xmlns:wpi="http://schemas.microsoft.com/office/word/2010/wordprocessingInk" xmlns:wne="http://schemas.microsoft.com/office/word/2006/wordml" xmlns:wps="http://schemas.microsoft.com/office/word/2010/wordprocessingShape" mc:Ignorable="w14 w15 w16se w16cid wp14">
+<w:document xmlns:wpc="http://schemas.microsoft.com/office/word/2010/wordprocessingCanvas" xmlns:cx="http://schemas.microsoft.com/office/drawing/2014/chartex" xmlns:cx1="http://schemas.microsoft.com/office/drawing/2015/9/8/chartex" xmlns:cx2="http://schemas.microsoft.com/office/drawing/2015/10/21/chartex" xmlns:cx3="http://schemas.microsoft.com/office/drawing/2016/5/9/chartex" xmlns:cx4="http://schemas.microsoft.com/office/drawing/2016/5/10/chartex" xmlns:cx5="http://schemas.microsoft.com/office/drawing/2016/5/11/chartex" xmlns:cx6="http://schemas.microsoft.com/office/drawing/2016/5/12/chartex" xmlns:cx7="http://schemas.microsoft.com/office/drawing/2016/5/13/chartex" xmlns:cx8="http://schemas.microsoft.com/office/drawing/2016/5/14/chartex" xmlns:mc="http://schemas.openxmlformats.org/markup-compatibility/2006" xmlns:aink="http://schemas.microsoft.com/office/drawing/2016/ink" xmlns:am3d="http://schemas.microsoft.com/office/drawing/2017/model3d" xmlns:o="urn:schemas-microsoft-com:office:office" xmlns:oel="http://schemas.microsoft.com/office/2019/extlst" xmlns:r="http://schemas.openxmlformats.org/officeDocument/2006/relationships" xmlns:m="http://schemas.openxmlformats.org/officeDocument/2006/math" xmlns:v="urn:schemas-microsoft-com:vml" xmlns:wp14="http://schemas.microsoft.com/office/word/2010/wordprocessingDrawing" xmlns:wp="http://schemas.openxmlformats.org/drawingml/2006/wordprocessingDrawing" xmlns:w10="urn:schemas-microsoft-com:office:word" xmlns:w="http://schemas.openxmlformats.org/wordprocessingml/2006/main" xmlns:w14="http://schemas.microsoft.com/office/word/2010/wordml" xmlns:w15="http://schemas.microsoft.com/office/word/2012/wordml" xmlns:w16cex="http://schemas.microsoft.com/office/word/2018/wordml/cex" xmlns:w16cid="http://schemas.microsoft.com/office/word/2016/wordml/cid" xmlns:w16="http://schemas.microsoft.com/office/word/2018/wordml" xmlns:w16du="http://schemas.microsoft.com/office/word/2023/wordml/word16du" xmlns:w16sdtdh="http://schemas.microsoft.com/office/word/2020/wordml/sdtdatahash" xmlns:w16sdtfl="http://schemas.microsoft.com/office/word/2024/wordml/sdtformatlock" xmlns:w16se="http://schemas.microsoft.com/office/word/2015/wordml/symex" xmlns:wpg="http://schemas.microsoft.com/office/word/2010/wordprocessingGroup" xmlns:wpi="http://schemas.microsoft.com/office/word/2010/wordprocessingInk" xmlns:wne="http://schemas.microsoft.com/office/word/2006/wordml" xmlns:wps="http://schemas.microsoft.com/office/word/2010/wordprocessingShape" mc:Ignorable="w14 w15 w16se w16cid w16 w16cex w16sdtdh w16sdtfl w16du wp14">
   <w:body>
     <w:p>
       <w:pPr>
-        <w:pStyle w:val="Ttulo"/>
+        <w:pStyle w:val="Title"/>
         <w:numPr>
           <w:ilvl w:val="0"/>
           <w:numId w:val="3"/>
         </w:numPr>
         <w:rPr>
-          <w:rStyle w:val="TtuloCar"/>
-        </w:rPr>
-      </w:pPr>
-      <w:r>
-        <w:rPr>
-          <w:rStyle w:val="TtuloCar"/>
+          <w:rStyle w:val="TitleChar"/>
+        </w:rPr>
+      </w:pPr>
+      <w:r>
+        <w:rPr>
+          <w:rStyle w:val="TitleChar"/>
         </w:rPr>
         <w:t>Introducción y contexto del problema</w:t>
       </w:r>
@@ -49,107 +49,7 @@
           <w:sz w:val="20"/>
           <w:szCs w:val="20"/>
         </w:rPr>
-        <w:t xml:space="preserve"> un </w:t>
-      </w:r>
-      <w:proofErr w:type="spellStart"/>
-      <w:r>
-        <w:rPr>
-          <w:rFonts w:ascii="Arial" w:hAnsi="Arial" w:cs="Arial"/>
-          <w:color w:val="1F2328"/>
-          <w:sz w:val="20"/>
-          <w:szCs w:val="20"/>
-        </w:rPr>
-        <w:t>challenge</w:t>
-      </w:r>
-      <w:proofErr w:type="spellEnd"/>
-      <w:r>
-        <w:rPr>
-          <w:rFonts w:ascii="Arial" w:hAnsi="Arial" w:cs="Arial"/>
-          <w:color w:val="1F2328"/>
-          <w:sz w:val="20"/>
-          <w:szCs w:val="20"/>
-        </w:rPr>
-        <w:t xml:space="preserve"> de Machine </w:t>
-      </w:r>
-      <w:proofErr w:type="spellStart"/>
-      <w:r>
-        <w:rPr>
-          <w:rFonts w:ascii="Arial" w:hAnsi="Arial" w:cs="Arial"/>
-          <w:color w:val="1F2328"/>
-          <w:sz w:val="20"/>
-          <w:szCs w:val="20"/>
-        </w:rPr>
-        <w:t>Learning</w:t>
-      </w:r>
-      <w:proofErr w:type="spellEnd"/>
-      <w:r>
-        <w:rPr>
-          <w:rFonts w:ascii="Arial" w:hAnsi="Arial" w:cs="Arial"/>
-          <w:color w:val="1F2328"/>
-          <w:sz w:val="20"/>
-          <w:szCs w:val="20"/>
-        </w:rPr>
-        <w:t xml:space="preserve"> en equipo aplicando los conocimientos adquiridos en el módulo de Aprendizaje Supervisado y No Supervisado, así como los modelos descritos en el documento </w:t>
-      </w:r>
-      <w:proofErr w:type="spellStart"/>
-      <w:r>
-        <w:rPr>
-          <w:rFonts w:ascii="Arial" w:hAnsi="Arial" w:cs="Arial"/>
-          <w:color w:val="1F2328"/>
-          <w:sz w:val="20"/>
-          <w:szCs w:val="20"/>
-        </w:rPr>
-        <w:t>MLpedia</w:t>
-      </w:r>
-      <w:proofErr w:type="spellEnd"/>
-      <w:r>
-        <w:rPr>
-          <w:rFonts w:ascii="Arial" w:hAnsi="Arial" w:cs="Arial"/>
-          <w:color w:val="1F2328"/>
-          <w:sz w:val="20"/>
-          <w:szCs w:val="20"/>
-        </w:rPr>
-        <w:t xml:space="preserve">. El </w:t>
-      </w:r>
-      <w:proofErr w:type="spellStart"/>
-      <w:r>
-        <w:rPr>
-          <w:rFonts w:ascii="Arial" w:hAnsi="Arial" w:cs="Arial"/>
-          <w:color w:val="1F2328"/>
-          <w:sz w:val="20"/>
-          <w:szCs w:val="20"/>
-        </w:rPr>
-        <w:t>challenge</w:t>
-      </w:r>
-      <w:proofErr w:type="spellEnd"/>
-      <w:r>
-        <w:rPr>
-          <w:rFonts w:ascii="Arial" w:hAnsi="Arial" w:cs="Arial"/>
-          <w:color w:val="1F2328"/>
-          <w:sz w:val="20"/>
-          <w:szCs w:val="20"/>
-        </w:rPr>
-        <w:t xml:space="preserve"> simula un caso real de Data </w:t>
-      </w:r>
-      <w:proofErr w:type="spellStart"/>
-      <w:r>
-        <w:rPr>
-          <w:rFonts w:ascii="Arial" w:hAnsi="Arial" w:cs="Arial"/>
-          <w:color w:val="1F2328"/>
-          <w:sz w:val="20"/>
-          <w:szCs w:val="20"/>
-        </w:rPr>
-        <w:t>Science</w:t>
-      </w:r>
-      <w:proofErr w:type="spellEnd"/>
-      <w:r>
-        <w:rPr>
-          <w:rFonts w:ascii="Arial" w:hAnsi="Arial" w:cs="Arial"/>
-          <w:color w:val="1F2328"/>
-          <w:sz w:val="20"/>
-          <w:szCs w:val="20"/>
-        </w:rPr>
-        <w:t>, donde no existe una única solución correcta, sino decisiones justificadas en base a datos, métricas y criterios técnicos.</w:t>
+        <w:t xml:space="preserve"> un challenge de Machine Learning en equipo aplicando los conocimientos adquiridos en el módulo de Aprendizaje Supervisado y No Supervisado, así como los modelos descritos en el documento MLpedia. El challenge simula un caso real de Data Science, donde no existe una única solución correcta, sino decisiones justificadas en base a datos, métricas y criterios técnicos.</w:t>
       </w:r>
     </w:p>
     <w:p>
@@ -185,32 +85,12 @@
           <w:sz w:val="20"/>
           <w:szCs w:val="20"/>
         </w:rPr>
-        <w:t xml:space="preserve">Diseñar, implementar y evaluar una solución completa de Machine </w:t>
-      </w:r>
-      <w:proofErr w:type="spellStart"/>
-      <w:r>
-        <w:rPr>
-          <w:rFonts w:ascii="Arial" w:hAnsi="Arial" w:cs="Arial"/>
-          <w:color w:val="1F2328"/>
-          <w:sz w:val="20"/>
-          <w:szCs w:val="20"/>
-        </w:rPr>
-        <w:t>Learning</w:t>
-      </w:r>
-      <w:proofErr w:type="spellEnd"/>
-      <w:r>
-        <w:rPr>
-          <w:rFonts w:ascii="Arial" w:hAnsi="Arial" w:cs="Arial"/>
-          <w:color w:val="1F2328"/>
-          <w:sz w:val="20"/>
-          <w:szCs w:val="20"/>
-        </w:rPr>
-        <w:t>, desde la exploración de los datos hasta la evaluación del modelo final. Seleccionar uno o varios modelos de ML (supervisados y/o no supervisados) y justificar su elección. Demostrar capacidad de análisis crítico, experimentación, validación y comunicación técnica.</w:t>
-      </w:r>
-    </w:p>
-    <w:p>
-      <w:pPr>
-        <w:pStyle w:val="Ttulo"/>
+        <w:t>Diseñar, implementar y evaluar una solución completa de Machine Learning, desde la exploración de los datos hasta la evaluación del modelo final. Seleccionar uno o varios modelos de ML (supervisados y/o no supervisados) y justificar su elección. Demostrar capacidad de análisis crítico, experimentación, validación y comunicación técnica.</w:t>
+      </w:r>
+    </w:p>
+    <w:p>
+      <w:pPr>
+        <w:pStyle w:val="Title"/>
         <w:numPr>
           <w:ilvl w:val="0"/>
           <w:numId w:val="3"/>
@@ -223,16 +103,8 @@
         <w:rPr>
           <w:rFonts w:eastAsia="Times New Roman"/>
         </w:rPr>
-        <w:t xml:space="preserve">Descripción del </w:t>
-      </w:r>
-      <w:proofErr w:type="spellStart"/>
-      <w:r>
-        <w:rPr>
-          <w:rFonts w:eastAsia="Times New Roman"/>
-        </w:rPr>
-        <w:t>dataset</w:t>
-      </w:r>
-      <w:proofErr w:type="spellEnd"/>
+        <w:t>Descripción del dataset</w:t>
+      </w:r>
     </w:p>
     <w:p/>
     <w:p>
@@ -250,30 +122,12 @@
           <w:sz w:val="20"/>
           <w:szCs w:val="20"/>
         </w:rPr>
-        <w:t xml:space="preserve">El </w:t>
-      </w:r>
-      <w:proofErr w:type="spellStart"/>
-      <w:r>
-        <w:rPr>
-          <w:rFonts w:ascii="Arial" w:hAnsi="Arial" w:cs="Arial"/>
-          <w:sz w:val="20"/>
-          <w:szCs w:val="20"/>
-        </w:rPr>
-        <w:t>dataset</w:t>
-      </w:r>
-      <w:proofErr w:type="spellEnd"/>
-      <w:r>
-        <w:rPr>
-          <w:rFonts w:ascii="Arial" w:hAnsi="Arial" w:cs="Arial"/>
-          <w:sz w:val="20"/>
-          <w:szCs w:val="20"/>
-        </w:rPr>
-        <w:t xml:space="preserve"> es tomado de la pagina </w:t>
+        <w:t xml:space="preserve">El dataset es tomado de la pagina </w:t>
       </w:r>
       <w:hyperlink r:id="rId7" w:history="1">
         <w:r>
           <w:rPr>
-            <w:rStyle w:val="Hipervnculo"/>
+            <w:rStyle w:val="Hyperlink"/>
             <w:rFonts w:ascii="Arial" w:hAnsi="Arial" w:cs="Arial"/>
             <w:sz w:val="20"/>
             <w:szCs w:val="20"/>
@@ -287,25 +141,7 @@
           <w:sz w:val="20"/>
           <w:szCs w:val="20"/>
         </w:rPr>
-        <w:t xml:space="preserve">, en la cual tienen un </w:t>
-      </w:r>
-      <w:proofErr w:type="spellStart"/>
-      <w:r>
-        <w:rPr>
-          <w:rFonts w:ascii="Arial" w:hAnsi="Arial" w:cs="Arial"/>
-          <w:sz w:val="20"/>
-          <w:szCs w:val="20"/>
-        </w:rPr>
-        <w:t>challenge</w:t>
-      </w:r>
-      <w:proofErr w:type="spellEnd"/>
-      <w:r>
-        <w:rPr>
-          <w:rFonts w:ascii="Arial" w:hAnsi="Arial" w:cs="Arial"/>
-          <w:sz w:val="20"/>
-          <w:szCs w:val="20"/>
-        </w:rPr>
-        <w:t xml:space="preserve"> llamado:</w:t>
+        <w:t>, en la cual tienen un challenge llamado:</w:t>
       </w:r>
     </w:p>
     <w:p>
@@ -344,7 +180,7 @@
     </w:p>
     <w:p>
       <w:pPr>
-        <w:pStyle w:val="Prrafodelista"/>
+        <w:pStyle w:val="ListParagraph"/>
         <w:numPr>
           <w:ilvl w:val="1"/>
           <w:numId w:val="3"/>
@@ -370,7 +206,7 @@
     </w:p>
     <w:p>
       <w:pPr>
-        <w:pStyle w:val="Prrafodelista"/>
+        <w:pStyle w:val="ListParagraph"/>
         <w:shd w:val="clear" w:color="auto" w:fill="FFFFFF"/>
         <w:spacing w:before="100" w:beforeAutospacing="1" w:after="100" w:afterAutospacing="1"/>
         <w:ind w:left="1080"/>
@@ -382,7 +218,7 @@
     </w:p>
     <w:p>
       <w:pPr>
-        <w:pStyle w:val="Prrafodelista"/>
+        <w:pStyle w:val="ListParagraph"/>
         <w:shd w:val="clear" w:color="auto" w:fill="FFFFFF"/>
         <w:spacing w:line="270" w:lineRule="atLeast"/>
         <w:rPr>
@@ -397,23 +233,18 @@
           <w:sz w:val="20"/>
           <w:szCs w:val="20"/>
         </w:rPr>
-        <w:t>2.1.1 D</w:t>
-      </w:r>
-      <w:r>
-        <w:rPr>
-          <w:rFonts w:ascii="Arial" w:hAnsi="Arial" w:cs="Arial"/>
-          <w:sz w:val="20"/>
-          <w:szCs w:val="20"/>
-        </w:rPr>
-        <w:t>istribución de cada columna categórica</w:t>
+        <w:t>2.1.1 Distribución de cada columna categórica</w:t>
       </w:r>
     </w:p>
     <w:p/>
     <w:p>
       <w:r>
+        <w:rPr>
+          <w:noProof/>
+        </w:rPr>
         <w:lastRenderedPageBreak/>
         <w:drawing>
-          <wp:inline distT="0" distB="0" distL="0" distR="0" wp14:anchorId="09354A8F" wp14:editId="33CF511E">
+          <wp:inline distT="0" distB="0" distL="0" distR="0" wp14:anchorId="7F9F9D16" wp14:editId="295A4BE8">
             <wp:extent cx="4875226" cy="4052552"/>
             <wp:effectExtent l="0" t="0" r="1905" b="0"/>
             <wp:docPr id="1" name="Imagen 1"/>
@@ -466,22 +297,17 @@
           <w:sz w:val="20"/>
           <w:szCs w:val="20"/>
         </w:rPr>
-        <w:t xml:space="preserve">2.1.2. </w:t>
-      </w:r>
-      <w:r>
-        <w:rPr>
-          <w:rFonts w:ascii="Arial" w:hAnsi="Arial" w:cs="Arial"/>
-          <w:sz w:val="20"/>
-          <w:szCs w:val="20"/>
-        </w:rPr>
-        <w:t>Histogramas de todas las variables numéricas</w:t>
-      </w:r>
-    </w:p>
-    <w:p>
-      <w:r>
+        <w:t>2.1.2. Histogramas de todas las variables numéricas</w:t>
+      </w:r>
+    </w:p>
+    <w:p>
+      <w:r>
+        <w:rPr>
+          <w:noProof/>
+        </w:rPr>
         <w:lastRenderedPageBreak/>
         <w:drawing>
-          <wp:inline distT="0" distB="0" distL="0" distR="0" wp14:anchorId="0804786D" wp14:editId="3B67F016">
+          <wp:inline distT="0" distB="0" distL="0" distR="0" wp14:anchorId="081EC0F3" wp14:editId="1EDCF090">
             <wp:extent cx="5396230" cy="4606290"/>
             <wp:effectExtent l="0" t="0" r="1270" b="3810"/>
             <wp:docPr id="2" name="Imagen 2"/>
@@ -539,19 +365,18 @@
           <w:sz w:val="20"/>
           <w:szCs w:val="20"/>
         </w:rPr>
-        <w:t xml:space="preserve">Distribuciones, correlaciones y </w:t>
-      </w:r>
-      <w:proofErr w:type="spellStart"/>
-      <w:r>
+        <w:t>Distribuciones, correlaciones y outliers. Visualizaciones relevantes.</w:t>
+      </w:r>
+    </w:p>
+    <w:p>
+      <w:pPr>
         <w:rPr>
           <w:rFonts w:ascii="Arial" w:hAnsi="Arial" w:cs="Arial"/>
           <w:color w:val="1F2328"/>
           <w:sz w:val="20"/>
           <w:szCs w:val="20"/>
         </w:rPr>
-        <w:t>outliers</w:t>
-      </w:r>
-      <w:proofErr w:type="spellEnd"/>
+      </w:pPr>
       <w:r>
         <w:rPr>
           <w:rFonts w:ascii="Arial" w:hAnsi="Arial" w:cs="Arial"/>
@@ -559,7 +384,7 @@
           <w:sz w:val="20"/>
           <w:szCs w:val="20"/>
         </w:rPr>
-        <w:t>. Visualizaciones relevantes.</w:t>
+        <w:t>El numero de registros es 700.000, con 24 columnas, descritas en la siguiente tabla:</w:t>
       </w:r>
     </w:p>
     <w:p>
@@ -571,29 +396,10 @@
           <w:szCs w:val="20"/>
         </w:rPr>
       </w:pPr>
-      <w:r>
-        <w:rPr>
-          <w:rFonts w:ascii="Arial" w:hAnsi="Arial" w:cs="Arial"/>
-          <w:color w:val="1F2328"/>
-          <w:sz w:val="20"/>
-          <w:szCs w:val="20"/>
-        </w:rPr>
-        <w:t>El numero de registros es 700.000, con 24 columnas, descritas en la siguiente tabla:</w:t>
-      </w:r>
-    </w:p>
-    <w:p>
-      <w:pPr>
-        <w:rPr>
-          <w:rFonts w:ascii="Arial" w:hAnsi="Arial" w:cs="Arial"/>
-          <w:color w:val="1F2328"/>
-          <w:sz w:val="20"/>
-          <w:szCs w:val="20"/>
-        </w:rPr>
-      </w:pPr>
     </w:p>
     <w:tbl>
       <w:tblPr>
-        <w:tblStyle w:val="Tablaconcuadrcula"/>
+        <w:tblStyle w:val="TableGrid"/>
         <w:tblW w:w="9493" w:type="dxa"/>
         <w:tblLook w:val="04A0" w:firstRow="1" w:lastRow="0" w:firstColumn="1" w:lastColumn="0" w:noHBand="0" w:noVBand="1"/>
       </w:tblPr>
@@ -639,22 +445,13 @@
                 <w:szCs w:val="20"/>
               </w:rPr>
             </w:pPr>
-            <w:proofErr w:type="spellStart"/>
-            <w:r>
-              <w:rPr>
-                <w:rFonts w:ascii="Arial" w:hAnsi="Arial" w:cs="Arial"/>
-                <w:sz w:val="20"/>
-                <w:szCs w:val="20"/>
-              </w:rPr>
-              <w:t>D</w:t>
-            </w:r>
-            <w:r>
-              <w:rPr>
-                <w:rFonts w:ascii="Arial" w:hAnsi="Arial" w:cs="Arial"/>
-                <w:sz w:val="20"/>
-                <w:szCs w:val="20"/>
-              </w:rPr>
-              <w:t>iagnosed</w:t>
+            <w:r>
+              <w:rPr>
+                <w:rFonts w:ascii="Arial" w:hAnsi="Arial" w:cs="Arial"/>
+                <w:sz w:val="20"/>
+                <w:szCs w:val="20"/>
+              </w:rPr>
+              <w:t>Diagnosed</w:t>
             </w:r>
             <w:r>
               <w:rPr>
@@ -663,18 +460,8 @@
                 <w:sz w:val="20"/>
                 <w:szCs w:val="20"/>
               </w:rPr>
-              <w:t>_</w:t>
-            </w:r>
-            <w:r>
-              <w:rPr>
-                <w:rFonts w:ascii="Arial" w:hAnsi="Arial" w:cs="Arial"/>
-                <w:color w:val="A31515"/>
-                <w:sz w:val="20"/>
-                <w:szCs w:val="20"/>
-              </w:rPr>
-              <w:t>diabetes</w:t>
-            </w:r>
-            <w:proofErr w:type="spellEnd"/>
+              <w:t>_diabetes</w:t>
+            </w:r>
           </w:p>
         </w:tc>
       </w:tr>
@@ -817,7 +604,6 @@
                 <w:lang w:val="en-US"/>
               </w:rPr>
             </w:pPr>
-            <w:proofErr w:type="spellStart"/>
             <w:r>
               <w:rPr>
                 <w:rFonts w:ascii="Arial" w:hAnsi="Arial" w:cs="Arial"/>
@@ -826,10 +612,11 @@
                 <w:szCs w:val="20"/>
                 <w:lang w:val="en-US"/>
               </w:rPr>
-              <w:t>family_history_</w:t>
-            </w:r>
-            <w:proofErr w:type="gramStart"/>
-            <w:r>
+              <w:t>family_history_diabetes,hypertension_history</w:t>
+            </w:r>
+          </w:p>
+          <w:p>
+            <w:pPr>
               <w:rPr>
                 <w:rFonts w:ascii="Arial" w:hAnsi="Arial" w:cs="Arial"/>
                 <w:color w:val="3B3B3B"/>
@@ -837,8 +624,7 @@
                 <w:szCs w:val="20"/>
                 <w:lang w:val="en-US"/>
               </w:rPr>
-              <w:t>diabetes</w:t>
-            </w:r>
+            </w:pPr>
             <w:r>
               <w:rPr>
                 <w:rFonts w:ascii="Arial" w:hAnsi="Arial" w:cs="Arial"/>
@@ -847,92 +633,7 @@
                 <w:szCs w:val="20"/>
                 <w:lang w:val="en-US"/>
               </w:rPr>
-              <w:t>,</w:t>
-            </w:r>
-            <w:r>
-              <w:rPr>
-                <w:rFonts w:ascii="Arial" w:hAnsi="Arial" w:cs="Arial"/>
-                <w:color w:val="3B3B3B"/>
-                <w:sz w:val="20"/>
-                <w:szCs w:val="20"/>
-                <w:lang w:val="en-US"/>
-              </w:rPr>
-              <w:t>hypertension</w:t>
-            </w:r>
-            <w:proofErr w:type="gramEnd"/>
-            <w:r>
-              <w:rPr>
-                <w:rFonts w:ascii="Arial" w:hAnsi="Arial" w:cs="Arial"/>
-                <w:color w:val="3B3B3B"/>
-                <w:sz w:val="20"/>
-                <w:szCs w:val="20"/>
-                <w:lang w:val="en-US"/>
-              </w:rPr>
-              <w:t>_history</w:t>
-            </w:r>
-            <w:proofErr w:type="spellEnd"/>
-          </w:p>
-          <w:p>
-            <w:pPr>
-              <w:rPr>
-                <w:rFonts w:ascii="Arial" w:hAnsi="Arial" w:cs="Arial"/>
-                <w:color w:val="3B3B3B"/>
-                <w:sz w:val="20"/>
-                <w:szCs w:val="20"/>
-                <w:lang w:val="en-US"/>
-              </w:rPr>
-            </w:pPr>
-            <w:r>
-              <w:rPr>
-                <w:rFonts w:ascii="Arial" w:hAnsi="Arial" w:cs="Arial"/>
-                <w:color w:val="3B3B3B"/>
-                <w:sz w:val="20"/>
-                <w:szCs w:val="20"/>
-                <w:lang w:val="en-US"/>
-              </w:rPr>
-              <w:t>cardiovascular_</w:t>
-            </w:r>
-            <w:proofErr w:type="gramStart"/>
-            <w:r>
-              <w:rPr>
-                <w:rFonts w:ascii="Arial" w:hAnsi="Arial" w:cs="Arial"/>
-                <w:color w:val="3B3B3B"/>
-                <w:sz w:val="20"/>
-                <w:szCs w:val="20"/>
-                <w:lang w:val="en-US"/>
-              </w:rPr>
-              <w:t>history</w:t>
-            </w:r>
-            <w:r>
-              <w:rPr>
-                <w:rFonts w:ascii="Arial" w:hAnsi="Arial" w:cs="Arial"/>
-                <w:color w:val="3B3B3B"/>
-                <w:sz w:val="20"/>
-                <w:szCs w:val="20"/>
-                <w:lang w:val="en-US"/>
-              </w:rPr>
-              <w:t>,</w:t>
-            </w:r>
-            <w:r>
-              <w:rPr>
-                <w:rFonts w:ascii="Arial" w:hAnsi="Arial" w:cs="Arial"/>
-                <w:color w:val="3B3B3B"/>
-                <w:sz w:val="20"/>
-                <w:szCs w:val="20"/>
-                <w:lang w:val="en-US"/>
-              </w:rPr>
-              <w:t>diagnosed</w:t>
-            </w:r>
-            <w:proofErr w:type="gramEnd"/>
-            <w:r>
-              <w:rPr>
-                <w:rFonts w:ascii="Arial" w:hAnsi="Arial" w:cs="Arial"/>
-                <w:color w:val="3B3B3B"/>
-                <w:sz w:val="20"/>
-                <w:szCs w:val="20"/>
-                <w:lang w:val="en-US"/>
-              </w:rPr>
-              <w:t>_diabetes</w:t>
+              <w:t>cardiovascular_history,diagnosed_diabetes</w:t>
             </w:r>
           </w:p>
         </w:tc>
@@ -952,7 +653,6 @@
                 <w:lang w:val="en-US"/>
               </w:rPr>
             </w:pPr>
-            <w:proofErr w:type="spellStart"/>
             <w:r>
               <w:rPr>
                 <w:rFonts w:ascii="Arial" w:hAnsi="Arial" w:cs="Arial"/>
@@ -963,7 +663,6 @@
               </w:rPr>
               <w:t>categóricas</w:t>
             </w:r>
-            <w:proofErr w:type="spellEnd"/>
           </w:p>
         </w:tc>
         <w:tc>
@@ -980,7 +679,6 @@
                 <w:lang w:val="en-US"/>
               </w:rPr>
             </w:pPr>
-            <w:proofErr w:type="spellStart"/>
             <w:r>
               <w:rPr>
                 <w:rFonts w:ascii="Arial" w:hAnsi="Arial" w:cs="Arial"/>
@@ -989,119 +687,8 @@
                 <w:szCs w:val="20"/>
                 <w:lang w:val="en-US"/>
               </w:rPr>
-              <w:t>family_history_</w:t>
-            </w:r>
-            <w:proofErr w:type="gramStart"/>
-            <w:r>
-              <w:rPr>
-                <w:rFonts w:ascii="Arial" w:hAnsi="Arial" w:cs="Arial"/>
-                <w:color w:val="3B3B3B"/>
-                <w:sz w:val="20"/>
-                <w:szCs w:val="20"/>
-                <w:lang w:val="en-US"/>
-              </w:rPr>
-              <w:t>diabetes,hypertension</w:t>
-            </w:r>
-            <w:proofErr w:type="gramEnd"/>
-            <w:r>
-              <w:rPr>
-                <w:rFonts w:ascii="Arial" w:hAnsi="Arial" w:cs="Arial"/>
-                <w:color w:val="3B3B3B"/>
-                <w:sz w:val="20"/>
-                <w:szCs w:val="20"/>
-                <w:lang w:val="en-US"/>
-              </w:rPr>
-              <w:t>_history</w:t>
-            </w:r>
-            <w:proofErr w:type="spellEnd"/>
-            <w:r>
-              <w:rPr>
-                <w:rFonts w:ascii="Arial" w:hAnsi="Arial" w:cs="Arial"/>
-                <w:color w:val="3B3B3B"/>
-                <w:sz w:val="20"/>
-                <w:szCs w:val="20"/>
-                <w:lang w:val="en-US"/>
-              </w:rPr>
-              <w:t xml:space="preserve">, </w:t>
-            </w:r>
-            <w:proofErr w:type="spellStart"/>
-            <w:r>
-              <w:rPr>
-                <w:rFonts w:ascii="Arial" w:hAnsi="Arial" w:cs="Arial"/>
-                <w:color w:val="3B3B3B"/>
-                <w:sz w:val="20"/>
-                <w:szCs w:val="20"/>
-                <w:lang w:val="en-US"/>
-              </w:rPr>
-              <w:t>cardiovascular_history</w:t>
-            </w:r>
-            <w:proofErr w:type="spellEnd"/>
-            <w:r>
-              <w:rPr>
-                <w:rFonts w:ascii="Arial" w:hAnsi="Arial" w:cs="Arial"/>
-                <w:color w:val="3B3B3B"/>
-                <w:sz w:val="20"/>
-                <w:szCs w:val="20"/>
-                <w:lang w:val="en-US"/>
-              </w:rPr>
-              <w:t xml:space="preserve">, </w:t>
-            </w:r>
-            <w:proofErr w:type="spellStart"/>
-            <w:r>
-              <w:rPr>
-                <w:rFonts w:ascii="Arial" w:hAnsi="Arial" w:cs="Arial"/>
-                <w:color w:val="3B3B3B"/>
-                <w:sz w:val="20"/>
-                <w:szCs w:val="20"/>
-                <w:lang w:val="en-US"/>
-              </w:rPr>
-              <w:t>diagnosed_diabetes</w:t>
-            </w:r>
-            <w:proofErr w:type="spellEnd"/>
-            <w:r>
-              <w:rPr>
-                <w:rFonts w:ascii="Arial" w:hAnsi="Arial" w:cs="Arial"/>
-                <w:color w:val="3B3B3B"/>
-                <w:sz w:val="20"/>
-                <w:szCs w:val="20"/>
-                <w:lang w:val="en-US"/>
-              </w:rPr>
-              <w:t xml:space="preserve">, </w:t>
-            </w:r>
-            <w:proofErr w:type="spellStart"/>
-            <w:r>
-              <w:rPr>
-                <w:rFonts w:ascii="Arial" w:hAnsi="Arial" w:cs="Arial"/>
-                <w:color w:val="3B3B3B"/>
-                <w:sz w:val="20"/>
-                <w:szCs w:val="20"/>
-                <w:lang w:val="en-US"/>
-              </w:rPr>
-              <w:t>gender,ethnicity,education_level,income_level</w:t>
-            </w:r>
-            <w:proofErr w:type="spellEnd"/>
-            <w:r>
-              <w:rPr>
-                <w:rFonts w:ascii="Arial" w:hAnsi="Arial" w:cs="Arial"/>
-                <w:color w:val="3B3B3B"/>
-                <w:sz w:val="20"/>
-                <w:szCs w:val="20"/>
-                <w:lang w:val="en-US"/>
-              </w:rPr>
-              <w:t xml:space="preserve">, </w:t>
-            </w:r>
-            <w:proofErr w:type="spellStart"/>
-            <w:r>
-              <w:rPr>
-                <w:rFonts w:ascii="Arial" w:hAnsi="Arial" w:cs="Arial"/>
-                <w:color w:val="3B3B3B"/>
-                <w:sz w:val="20"/>
-                <w:szCs w:val="20"/>
-                <w:lang w:val="en-US"/>
-              </w:rPr>
-              <w:t>smoking_status,employment_status</w:t>
-            </w:r>
-            <w:proofErr w:type="spellEnd"/>
+              <w:t>family_history_diabetes,hypertension_history, cardiovascular_history, diagnosed_diabetes, gender,ethnicity,education_level,income_level, smoking_status,employment_status</w:t>
+            </w:r>
           </w:p>
         </w:tc>
       </w:tr>
@@ -1120,7 +707,6 @@
                 <w:lang w:val="en-US"/>
               </w:rPr>
             </w:pPr>
-            <w:proofErr w:type="spellStart"/>
             <w:r>
               <w:rPr>
                 <w:rFonts w:ascii="Arial" w:hAnsi="Arial" w:cs="Arial"/>
@@ -1129,31 +715,8 @@
                 <w:szCs w:val="20"/>
                 <w:lang w:val="en-US"/>
               </w:rPr>
-              <w:t>Visualizaciones</w:t>
-            </w:r>
-            <w:proofErr w:type="spellEnd"/>
-            <w:r>
-              <w:rPr>
-                <w:rFonts w:ascii="Arial" w:hAnsi="Arial" w:cs="Arial"/>
-                <w:color w:val="3B3B3B"/>
-                <w:sz w:val="20"/>
-                <w:szCs w:val="20"/>
-                <w:lang w:val="en-US"/>
-              </w:rPr>
-              <w:t xml:space="preserve"> </w:t>
-            </w:r>
-            <w:proofErr w:type="spellStart"/>
-            <w:r>
-              <w:rPr>
-                <w:rFonts w:ascii="Arial" w:hAnsi="Arial" w:cs="Arial"/>
-                <w:color w:val="3B3B3B"/>
-                <w:sz w:val="20"/>
-                <w:szCs w:val="20"/>
-                <w:lang w:val="en-US"/>
-              </w:rPr>
-              <w:t>relevantes</w:t>
-            </w:r>
-            <w:proofErr w:type="spellEnd"/>
+              <w:t>Visualizaciones relevantes</w:t>
+            </w:r>
           </w:p>
         </w:tc>
         <w:tc>
@@ -1194,12 +757,13 @@
       <w:r>
         <w:rPr>
           <w:rFonts w:ascii="Segoe UI" w:hAnsi="Segoe UI" w:cs="Segoe UI"/>
+          <w:noProof/>
           <w:color w:val="1F2328"/>
           <w:lang w:val="en-US"/>
         </w:rPr>
         <w:lastRenderedPageBreak/>
         <w:drawing>
-          <wp:inline distT="0" distB="0" distL="0" distR="0" wp14:anchorId="28C7E678" wp14:editId="09134282">
+          <wp:inline distT="0" distB="0" distL="0" distR="0" wp14:anchorId="1D058654" wp14:editId="77FEF8F6">
             <wp:extent cx="5396230" cy="7506335"/>
             <wp:effectExtent l="0" t="0" r="1270" b="0"/>
             <wp:docPr id="14" name="Imagen 14"/>
@@ -1243,11 +807,12 @@
       </w:pPr>
       <w:r>
         <w:rPr>
+          <w:noProof/>
           <w:lang w:val="en-US"/>
         </w:rPr>
         <w:lastRenderedPageBreak/>
         <w:drawing>
-          <wp:inline distT="0" distB="0" distL="0" distR="0" wp14:anchorId="12A94234" wp14:editId="4B922145">
+          <wp:inline distT="0" distB="0" distL="0" distR="0" wp14:anchorId="0BA1FB44" wp14:editId="603129F5">
             <wp:extent cx="5396230" cy="5012690"/>
             <wp:effectExtent l="0" t="0" r="1270" b="3810"/>
             <wp:docPr id="3" name="Imagen 3"/>
@@ -1325,164 +890,313 @@
       <w:pPr>
         <w:pStyle w:val="NormalWeb"/>
         <w:numPr>
-          <w:ilvl w:val="1"/>
-          <w:numId w:val="4"/>
+          <w:ilvl w:val="0"/>
+          <w:numId w:val="9"/>
         </w:numPr>
-      </w:pPr>
-      <w:r>
-        <w:t xml:space="preserve">La correlación más alta del </w:t>
-      </w:r>
-      <w:proofErr w:type="spellStart"/>
-      <w:r>
-        <w:t>dataset</w:t>
-      </w:r>
-      <w:proofErr w:type="spellEnd"/>
-      <w:r>
-        <w:t xml:space="preserve"> se observa entre colesterol total y LDL (r = 0.81), coherente desde el punto de vista clínico.</w:t>
+        <w:spacing w:before="0" w:beforeAutospacing="0" w:after="0" w:afterAutospacing="0"/>
+        <w:rPr>
+          <w:rFonts w:ascii="Arial" w:hAnsi="Arial" w:cs="Arial"/>
+          <w:sz w:val="21"/>
+          <w:szCs w:val="21"/>
+          <w:lang w:eastAsia="en-GB"/>
+        </w:rPr>
+      </w:pPr>
+      <w:r>
+        <w:rPr>
+          <w:rFonts w:ascii="Arial" w:hAnsi="Arial" w:cs="Arial"/>
+          <w:color w:val="686868"/>
+          <w:sz w:val="21"/>
+          <w:szCs w:val="21"/>
+        </w:rPr>
+        <w:t>La correlación más alta del dataset se observa entre "colesterol total" y "LDL" (r = 0.81), el LDL es el principal transportador de colesterol desde el hígado hacia los tejidos, por lo que es esperable clínicamente.</w:t>
       </w:r>
     </w:p>
     <w:p>
       <w:pPr>
         <w:pStyle w:val="NormalWeb"/>
         <w:numPr>
-          <w:ilvl w:val="1"/>
-          <w:numId w:val="4"/>
+          <w:ilvl w:val="0"/>
+          <w:numId w:val="9"/>
         </w:numPr>
-      </w:pPr>
-      <w:r>
-        <w:t xml:space="preserve">Fuerte correlación positiva entre BMI y </w:t>
-      </w:r>
-      <w:proofErr w:type="spellStart"/>
-      <w:r>
-        <w:t>waist</w:t>
-      </w:r>
-      <w:proofErr w:type="spellEnd"/>
-      <w:r>
-        <w:t xml:space="preserve">-to-hip ratio (r = 0.76), ambos capturan </w:t>
-      </w:r>
-      <w:proofErr w:type="spellStart"/>
-      <w:r>
-        <w:t>info</w:t>
-      </w:r>
-      <w:proofErr w:type="spellEnd"/>
-      <w:r>
-        <w:t xml:space="preserve"> sobre adiposidad corporal.</w:t>
+        <w:spacing w:before="0" w:beforeAutospacing="0" w:after="0" w:afterAutospacing="0"/>
+        <w:rPr>
+          <w:rFonts w:ascii="Arial" w:hAnsi="Arial" w:cs="Arial"/>
+          <w:sz w:val="21"/>
+          <w:szCs w:val="21"/>
+        </w:rPr>
+      </w:pPr>
+      <w:r>
+        <w:rPr>
+          <w:rFonts w:ascii="Arial" w:hAnsi="Arial" w:cs="Arial"/>
+          <w:color w:val="686868"/>
+          <w:sz w:val="21"/>
+          <w:szCs w:val="21"/>
+        </w:rPr>
+        <w:t>Fuerte correlación positiva entre "BMI" (Índice de Masa Corporal) y "waist-to-hip ratio" (r = 0.76, Cociente entre el perímetro de la cintura y el de la cadera), ambos capturan info sobre grasa corporal.</w:t>
       </w:r>
     </w:p>
     <w:p>
       <w:pPr>
         <w:pStyle w:val="NormalWeb"/>
         <w:numPr>
-          <w:ilvl w:val="1"/>
-          <w:numId w:val="4"/>
+          <w:ilvl w:val="0"/>
+          <w:numId w:val="9"/>
         </w:numPr>
-      </w:pPr>
-      <w:r>
-        <w:t>La edad presenta una correlación moderada con la presión arterial sistólica (r = 0.50), reflejando el aumento de riesgo cardiovascular con la edad.</w:t>
+        <w:spacing w:before="0" w:beforeAutospacing="0" w:after="0" w:afterAutospacing="0"/>
+        <w:rPr>
+          <w:rFonts w:ascii="Arial" w:hAnsi="Arial" w:cs="Arial"/>
+          <w:sz w:val="21"/>
+          <w:szCs w:val="21"/>
+        </w:rPr>
+      </w:pPr>
+      <w:r>
+        <w:rPr>
+          <w:rFonts w:ascii="Arial" w:hAnsi="Arial" w:cs="Arial"/>
+          <w:color w:val="686868"/>
+          <w:sz w:val="21"/>
+          <w:szCs w:val="21"/>
+        </w:rPr>
+        <w:t>La "edad" presenta una correlación moderada con la "presión arterial sistólica" (r = 0.50), reflejando el aumento de riesgo cardiovascular con la edad.</w:t>
       </w:r>
     </w:p>
     <w:p>
       <w:pPr>
         <w:pStyle w:val="NormalWeb"/>
         <w:numPr>
-          <w:ilvl w:val="1"/>
-          <w:numId w:val="4"/>
+          <w:ilvl w:val="0"/>
+          <w:numId w:val="9"/>
         </w:numPr>
-      </w:pPr>
-      <w:r>
-        <w:t>La actividad física se correlaciona negativamente con la frecuencia cardíaca (r = −0.27), lo que sugiere mejores condiciones cardiovasculares en individuos más activos.</w:t>
+        <w:spacing w:before="0" w:beforeAutospacing="0" w:after="0" w:afterAutospacing="0"/>
+        <w:rPr>
+          <w:rFonts w:ascii="Arial" w:hAnsi="Arial" w:cs="Arial"/>
+          <w:sz w:val="21"/>
+          <w:szCs w:val="21"/>
+        </w:rPr>
+      </w:pPr>
+      <w:r>
+        <w:rPr>
+          <w:rFonts w:ascii="Arial" w:hAnsi="Arial" w:cs="Arial"/>
+          <w:color w:val="686868"/>
+          <w:sz w:val="21"/>
+          <w:szCs w:val="21"/>
+        </w:rPr>
+        <w:t>La "actividad física" se correlaciona negativamente con la "frecuencia cardíaca" (r = −0.27), lo que sugiere mejores condiciones cardiovasculares en individuos más activos.</w:t>
       </w:r>
     </w:p>
     <w:p>
       <w:pPr>
         <w:pStyle w:val="NormalWeb"/>
         <w:numPr>
-          <w:ilvl w:val="1"/>
-          <w:numId w:val="4"/>
+          <w:ilvl w:val="0"/>
+          <w:numId w:val="9"/>
         </w:numPr>
-      </w:pPr>
-      <w:r>
-        <w:t xml:space="preserve">El </w:t>
-      </w:r>
-      <w:proofErr w:type="spellStart"/>
-      <w:r>
-        <w:t>diet</w:t>
-      </w:r>
-      <w:proofErr w:type="spellEnd"/>
-      <w:r>
-        <w:t xml:space="preserve"> score muestra una correlación negativa con el BMI (r = −0.20), indicando que una mejor calidad de dieta se asocia con menor índice de masa corporal.</w:t>
+        <w:spacing w:before="0" w:beforeAutospacing="0" w:after="0" w:afterAutospacing="0"/>
+        <w:rPr>
+          <w:rFonts w:ascii="Arial" w:hAnsi="Arial" w:cs="Arial"/>
+          <w:sz w:val="21"/>
+          <w:szCs w:val="21"/>
+        </w:rPr>
+      </w:pPr>
+      <w:r>
+        <w:rPr>
+          <w:rFonts w:ascii="Arial" w:hAnsi="Arial" w:cs="Arial"/>
+          <w:color w:val="686868"/>
+          <w:sz w:val="21"/>
+          <w:szCs w:val="21"/>
+        </w:rPr>
+        <w:t>El "diet score" muestra una correlación negativa con el "BMI" (r = −0.20), indicando que una mejor calidad de dieta se asocia con menor índice de masa corporal.</w:t>
       </w:r>
     </w:p>
     <w:p>
       <w:pPr>
         <w:pStyle w:val="NormalWeb"/>
         <w:numPr>
-          <w:ilvl w:val="1"/>
-          <w:numId w:val="4"/>
+          <w:ilvl w:val="0"/>
+          <w:numId w:val="9"/>
         </w:numPr>
-      </w:pPr>
-      <w:r>
-        <w:t>En relación con la diabetes diagnosticada, las correlaciones son bajas a moderadas, destacando antecedentes familiares (r = 0.21) y edad (r = 0.16).</w:t>
+        <w:spacing w:before="0" w:beforeAutospacing="0" w:after="0" w:afterAutospacing="0"/>
+        <w:rPr>
+          <w:rFonts w:ascii="Arial" w:hAnsi="Arial" w:cs="Arial"/>
+          <w:sz w:val="21"/>
+          <w:szCs w:val="21"/>
+        </w:rPr>
+      </w:pPr>
+      <w:r>
+        <w:rPr>
+          <w:rFonts w:ascii="Arial" w:hAnsi="Arial" w:cs="Arial"/>
+          <w:color w:val="686868"/>
+          <w:sz w:val="21"/>
+          <w:szCs w:val="21"/>
+        </w:rPr>
+        <w:t>En relación con la "diabetes diagnosticada", las correlaciones son bajas a moderadas, destacando "antecedentes familiares" (r = 0.21) y "edad" (r = 0.16).</w:t>
       </w:r>
     </w:p>
     <w:p>
       <w:pPr>
         <w:pStyle w:val="NormalWeb"/>
         <w:numPr>
-          <w:ilvl w:val="1"/>
-          <w:numId w:val="4"/>
+          <w:ilvl w:val="0"/>
+          <w:numId w:val="9"/>
         </w:numPr>
-      </w:pPr>
-      <w:r>
-        <w:lastRenderedPageBreak/>
-        <w:t xml:space="preserve">Variables antropométricas como BMI, </w:t>
-      </w:r>
-      <w:proofErr w:type="spellStart"/>
-      <w:r>
-        <w:t>waist</w:t>
-      </w:r>
-      <w:proofErr w:type="spellEnd"/>
-      <w:r>
-        <w:t>-to-hip ratio y presión arterial muestran correlaciones positivas con la diabetes.</w:t>
+        <w:spacing w:before="0" w:beforeAutospacing="0" w:after="0" w:afterAutospacing="0"/>
+        <w:rPr>
+          <w:rFonts w:ascii="Arial" w:hAnsi="Arial" w:cs="Arial"/>
+          <w:sz w:val="21"/>
+          <w:szCs w:val="21"/>
+        </w:rPr>
+      </w:pPr>
+      <w:r>
+        <w:rPr>
+          <w:rFonts w:ascii="Arial" w:hAnsi="Arial" w:cs="Arial"/>
+          <w:color w:val="686868"/>
+          <w:sz w:val="21"/>
+          <w:szCs w:val="21"/>
+        </w:rPr>
+        <w:t>Se observa que "BMI", "waist-to-hip ratio" y "presión arterial" muestran correlaciones positivas con la diabetes.</w:t>
       </w:r>
     </w:p>
     <w:p>
       <w:pPr>
         <w:pStyle w:val="NormalWeb"/>
         <w:numPr>
-          <w:ilvl w:val="1"/>
-          <w:numId w:val="4"/>
+          <w:ilvl w:val="0"/>
+          <w:numId w:val="9"/>
         </w:numPr>
-      </w:pPr>
-      <w:r>
-        <w:t>Los niveles de LDL y triglicéridos presentan correlaciones positivas débiles con la diabetes.</w:t>
+        <w:spacing w:before="0" w:beforeAutospacing="0" w:after="0" w:afterAutospacing="0"/>
+        <w:rPr>
+          <w:rFonts w:ascii="Arial" w:hAnsi="Arial" w:cs="Arial"/>
+          <w:sz w:val="21"/>
+          <w:szCs w:val="21"/>
+        </w:rPr>
+      </w:pPr>
+      <w:r>
+        <w:rPr>
+          <w:rFonts w:ascii="Arial" w:hAnsi="Arial" w:cs="Arial"/>
+          <w:color w:val="686868"/>
+          <w:sz w:val="21"/>
+          <w:szCs w:val="21"/>
+        </w:rPr>
+        <w:t>Los "niveles de LDL y triglicéridos" presentan correlaciones positivas débiles con la diabetes.</w:t>
       </w:r>
     </w:p>
     <w:p>
       <w:pPr>
         <w:pStyle w:val="NormalWeb"/>
         <w:numPr>
-          <w:ilvl w:val="1"/>
-          <w:numId w:val="4"/>
+          <w:ilvl w:val="0"/>
+          <w:numId w:val="9"/>
         </w:numPr>
-      </w:pPr>
-      <w:r>
-        <w:t>El HDL colesterol se correlaciona negativamente con diabetes.</w:t>
+        <w:spacing w:before="0" w:beforeAutospacing="0" w:after="0" w:afterAutospacing="0"/>
+        <w:rPr>
+          <w:rFonts w:ascii="Arial" w:hAnsi="Arial" w:cs="Arial"/>
+          <w:sz w:val="21"/>
+          <w:szCs w:val="21"/>
+        </w:rPr>
+      </w:pPr>
+      <w:r>
+        <w:rPr>
+          <w:rFonts w:ascii="Arial" w:hAnsi="Arial" w:cs="Arial"/>
+          <w:color w:val="686868"/>
+          <w:sz w:val="21"/>
+          <w:szCs w:val="21"/>
+        </w:rPr>
+        <w:lastRenderedPageBreak/>
+        <w:t>El "HDL colesterol" se correlaciona negativamente con diabetes.</w:t>
       </w:r>
     </w:p>
     <w:p>
       <w:pPr>
         <w:pStyle w:val="NormalWeb"/>
-        <w:numPr>
-          <w:ilvl w:val="1"/>
-          <w:numId w:val="4"/>
-        </w:numPr>
-      </w:pPr>
-      <w:r>
-        <w:t>La mayoría de correlaciones con la variable objetivo son bajas, lo que sugiere un fenómeno multifactorial y justifica el uso de modelos multivariantes.</w:t>
-      </w:r>
-      <w:bookmarkStart w:id="0" w:name="_GoBack"/>
-      <w:bookmarkEnd w:id="0"/>
+        <w:spacing w:before="0" w:beforeAutospacing="0" w:after="0" w:afterAutospacing="0"/>
+        <w:ind w:left="720"/>
+        <w:rPr>
+          <w:rFonts w:ascii="Arial" w:hAnsi="Arial" w:cs="Arial"/>
+          <w:color w:val="686868"/>
+          <w:sz w:val="21"/>
+          <w:szCs w:val="21"/>
+        </w:rPr>
+      </w:pPr>
+      <w:r>
+        <w:rPr>
+          <w:rFonts w:ascii="Arial" w:hAnsi="Arial" w:cs="Arial"/>
+          <w:color w:val="686868"/>
+          <w:sz w:val="21"/>
+          <w:szCs w:val="21"/>
+        </w:rPr>
+        <w:t> </w:t>
+      </w:r>
+    </w:p>
+    <w:p>
+      <w:pPr>
+        <w:pStyle w:val="NormalWeb"/>
+        <w:spacing w:before="0" w:beforeAutospacing="0" w:after="0" w:afterAutospacing="0"/>
+        <w:rPr>
+          <w:rFonts w:ascii="Arial" w:hAnsi="Arial" w:cs="Arial"/>
+          <w:color w:val="686868"/>
+          <w:sz w:val="21"/>
+          <w:szCs w:val="21"/>
+        </w:rPr>
+      </w:pPr>
+      <w:r>
+        <w:rPr>
+          <w:rFonts w:ascii="Arial" w:hAnsi="Arial" w:cs="Arial"/>
+          <w:color w:val="686868"/>
+          <w:sz w:val="21"/>
+          <w:szCs w:val="21"/>
+        </w:rPr>
+        <w:t>Para fuertes correlaciones, como en los puntos 1 y 2, podemos elegir mantener solo una propiedad o hacer un PCA, pero como usamos regularización (L2 Ridge…) y nuestro objetivo es una máxima capacidad predictiva los mantendremos.</w:t>
+      </w:r>
+    </w:p>
+    <w:p>
+      <w:pPr>
+        <w:pStyle w:val="NormalWeb"/>
+        <w:spacing w:before="0" w:beforeAutospacing="0" w:after="0" w:afterAutospacing="0"/>
+        <w:rPr>
+          <w:rFonts w:ascii="Arial" w:hAnsi="Arial" w:cs="Arial"/>
+          <w:color w:val="686868"/>
+          <w:sz w:val="21"/>
+          <w:szCs w:val="21"/>
+        </w:rPr>
+      </w:pPr>
+      <w:r>
+        <w:rPr>
+          <w:rFonts w:ascii="Arial" w:hAnsi="Arial" w:cs="Arial"/>
+          <w:color w:val="686868"/>
+          <w:sz w:val="21"/>
+          <w:szCs w:val="21"/>
+        </w:rPr>
+        <w:t> </w:t>
+      </w:r>
+    </w:p>
+    <w:p>
+      <w:pPr>
+        <w:pStyle w:val="NormalWeb"/>
+        <w:spacing w:before="0" w:beforeAutospacing="0" w:after="0" w:afterAutospacing="0"/>
+        <w:rPr>
+          <w:rFonts w:ascii="Consolas" w:hAnsi="Consolas" w:cs="Calibri"/>
+          <w:color w:val="686868"/>
+          <w:sz w:val="21"/>
+          <w:szCs w:val="21"/>
+        </w:rPr>
+      </w:pPr>
+      <w:r>
+        <w:rPr>
+          <w:rFonts w:ascii="Arial" w:hAnsi="Arial" w:cs="Arial"/>
+          <w:color w:val="686868"/>
+          <w:sz w:val="21"/>
+          <w:szCs w:val="21"/>
+        </w:rPr>
+        <w:t>Finalmente, la mayoría de correlaciones con la variable objetivo son bajas, por lo que se entiende que puede implicar a todas ellas y justifica el uso de cualquiera de los modelos multivariante</w:t>
+      </w:r>
+      <w:r>
+        <w:rPr>
+          <w:rFonts w:ascii="Arial" w:hAnsi="Arial" w:cs="Arial"/>
+          <w:color w:val="686868"/>
+          <w:sz w:val="21"/>
+          <w:szCs w:val="21"/>
+        </w:rPr>
+        <w:t>s.</w:t>
+      </w:r>
     </w:p>
     <w:p>
       <w:pPr>
@@ -1495,28 +1209,17 @@
           <w:szCs w:val="20"/>
         </w:rPr>
       </w:pPr>
-    </w:p>
-    <w:p>
-      <w:pPr>
-        <w:shd w:val="clear" w:color="auto" w:fill="FFFFFF"/>
-        <w:spacing w:before="60" w:after="100" w:afterAutospacing="1"/>
-        <w:rPr>
-          <w:rFonts w:ascii="Arial" w:hAnsi="Arial" w:cs="Arial"/>
+      <w:r>
+        <w:rPr>
+          <w:rFonts w:ascii="Arial" w:hAnsi="Arial" w:cs="Arial"/>
+          <w:noProof/>
           <w:color w:val="1F2328"/>
           <w:sz w:val="20"/>
           <w:szCs w:val="20"/>
         </w:rPr>
-      </w:pPr>
-      <w:r>
-        <w:rPr>
-          <w:rFonts w:ascii="Arial" w:hAnsi="Arial" w:cs="Arial"/>
-          <w:color w:val="1F2328"/>
-          <w:sz w:val="20"/>
-          <w:szCs w:val="20"/>
-        </w:rPr>
         <w:lastRenderedPageBreak/>
         <w:drawing>
-          <wp:inline distT="0" distB="0" distL="0" distR="0" wp14:anchorId="1AB8B283" wp14:editId="55E49DB7">
+          <wp:inline distT="0" distB="0" distL="0" distR="0" wp14:anchorId="59237611" wp14:editId="407550C1">
             <wp:extent cx="5396230" cy="7366635"/>
             <wp:effectExtent l="0" t="0" r="1270" b="0"/>
             <wp:docPr id="15" name="Imagen 15"/>
@@ -1573,13 +1276,13 @@
       </w:pPr>
       <w:r>
         <w:rPr>
-          <w:rStyle w:val="TtuloCar"/>
+          <w:rStyle w:val="TitleChar"/>
         </w:rPr>
         <w:t>3.</w:t>
       </w:r>
       <w:r>
         <w:rPr>
-          <w:rStyle w:val="TtuloCar"/>
+          <w:rStyle w:val="TitleChar"/>
         </w:rPr>
         <w:t>Metodología seguida</w:t>
       </w:r>
@@ -1605,25 +1308,23 @@
           <w:sz w:val="20"/>
           <w:szCs w:val="20"/>
         </w:rPr>
-        <w:t xml:space="preserve">Cada uno de los integrantes el equipo </w:t>
-      </w:r>
-      <w:proofErr w:type="gramStart"/>
+        <w:t>Cada uno de los integrantes el equipo seleccionara un modelo para realizar todas las tareas descritas en el objetivo, una vez se tengan los primeros resultados se evaluar</w:t>
+      </w:r>
       <w:r>
         <w:rPr>
           <w:rFonts w:ascii="Arial" w:hAnsi="Arial" w:cs="Arial"/>
           <w:sz w:val="20"/>
           <w:szCs w:val="20"/>
         </w:rPr>
-        <w:t>seleccionara</w:t>
-      </w:r>
-      <w:proofErr w:type="gramEnd"/>
+        <w:t>á</w:t>
+      </w:r>
       <w:r>
         <w:rPr>
           <w:rFonts w:ascii="Arial" w:hAnsi="Arial" w:cs="Arial"/>
           <w:sz w:val="20"/>
           <w:szCs w:val="20"/>
         </w:rPr>
-        <w:t xml:space="preserve"> un modelo para realizar todas las tareas descritas en el objetivo, una vez se tengan los primeros resultados se evaluar</w:t>
+        <w:t xml:space="preserve"> </w:t>
       </w:r>
       <w:r>
         <w:rPr>
@@ -1631,90 +1332,46 @@
           <w:sz w:val="20"/>
           <w:szCs w:val="20"/>
         </w:rPr>
-        <w:t>á</w:t>
-      </w:r>
-      <w:r>
+        <w:t>cada uno para construir el documento, luego de análisis previo se elimina la selección de modelos no supervisados ya que los datos están etiquetados.</w:t>
+      </w:r>
+    </w:p>
+    <w:p/>
+    <w:p>
+      <w:pPr>
+        <w:pStyle w:val="Title"/>
+        <w:rPr>
+          <w:rFonts w:eastAsia="Times New Roman"/>
+        </w:rPr>
+      </w:pPr>
+      <w:r>
+        <w:rPr>
+          <w:rFonts w:eastAsia="Times New Roman"/>
+        </w:rPr>
+        <w:t>4.</w:t>
+      </w:r>
+      <w:r>
+        <w:rPr>
+          <w:rFonts w:eastAsia="Times New Roman"/>
+        </w:rPr>
+        <w:t>Modelos utilizados y justificación</w:t>
+      </w:r>
+    </w:p>
+    <w:p/>
+    <w:p>
+      <w:pPr>
         <w:rPr>
           <w:rFonts w:ascii="Arial" w:hAnsi="Arial" w:cs="Arial"/>
           <w:sz w:val="20"/>
           <w:szCs w:val="20"/>
         </w:rPr>
-        <w:t xml:space="preserve"> </w:t>
-      </w:r>
+      </w:pPr>
       <w:r>
         <w:rPr>
           <w:rFonts w:ascii="Arial" w:hAnsi="Arial" w:cs="Arial"/>
           <w:sz w:val="20"/>
           <w:szCs w:val="20"/>
         </w:rPr>
-        <w:t>cada uno para construir el documento, luego de análisis previo se elimina la selección de modelos no supervisados ya que los datos están etiquetados.</w:t>
-      </w:r>
-    </w:p>
-    <w:p/>
-    <w:p>
-      <w:pPr>
-        <w:pStyle w:val="Ttulo"/>
-        <w:rPr>
-          <w:rFonts w:eastAsia="Times New Roman"/>
-        </w:rPr>
-      </w:pPr>
-      <w:r>
-        <w:rPr>
-          <w:rFonts w:eastAsia="Times New Roman"/>
-        </w:rPr>
-        <w:t>4.</w:t>
-      </w:r>
-      <w:r>
-        <w:rPr>
-          <w:rFonts w:eastAsia="Times New Roman"/>
-        </w:rPr>
-        <w:t>Modelos utilizados y justificación</w:t>
-      </w:r>
-    </w:p>
-    <w:p/>
-    <w:p>
-      <w:pPr>
-        <w:rPr>
-          <w:rFonts w:ascii="Arial" w:hAnsi="Arial" w:cs="Arial"/>
-          <w:sz w:val="20"/>
-          <w:szCs w:val="20"/>
-        </w:rPr>
-      </w:pPr>
-      <w:proofErr w:type="spellStart"/>
-      <w:r>
-        <w:rPr>
-          <w:rFonts w:ascii="Arial" w:hAnsi="Arial" w:cs="Arial"/>
-          <w:sz w:val="20"/>
-          <w:szCs w:val="20"/>
-        </w:rPr>
-        <w:t>Random</w:t>
-      </w:r>
-      <w:proofErr w:type="spellEnd"/>
-      <w:r>
-        <w:rPr>
-          <w:rFonts w:ascii="Arial" w:hAnsi="Arial" w:cs="Arial"/>
-          <w:sz w:val="20"/>
-          <w:szCs w:val="20"/>
-        </w:rPr>
-        <w:t xml:space="preserve"> </w:t>
-      </w:r>
-      <w:proofErr w:type="spellStart"/>
-      <w:r>
-        <w:rPr>
-          <w:rFonts w:ascii="Arial" w:hAnsi="Arial" w:cs="Arial"/>
-          <w:sz w:val="20"/>
-          <w:szCs w:val="20"/>
-        </w:rPr>
-        <w:t>Forest</w:t>
-      </w:r>
-      <w:proofErr w:type="spellEnd"/>
-      <w:r>
-        <w:rPr>
-          <w:rFonts w:ascii="Arial" w:hAnsi="Arial" w:cs="Arial"/>
-          <w:sz w:val="20"/>
-          <w:szCs w:val="20"/>
-        </w:rPr>
-        <w:t>:</w:t>
+        <w:t>Random Forest:</w:t>
       </w:r>
     </w:p>
     <w:p>
@@ -1737,7 +1394,6 @@
           <w:szCs w:val="20"/>
         </w:rPr>
       </w:pPr>
-      <w:proofErr w:type="spellStart"/>
       <w:r>
         <w:rPr>
           <w:rFonts w:ascii="Arial" w:hAnsi="Arial" w:cs="Arial"/>
@@ -1747,7 +1403,6 @@
         </w:rPr>
         <w:t>LGBMClassifier</w:t>
       </w:r>
-      <w:proofErr w:type="spellEnd"/>
       <w:r>
         <w:rPr>
           <w:rFonts w:ascii="Arial" w:hAnsi="Arial" w:cs="Arial"/>
@@ -1775,134 +1430,70 @@
           <w:szCs w:val="20"/>
         </w:rPr>
       </w:pPr>
-      <w:proofErr w:type="spellStart"/>
       <w:r>
         <w:rPr>
           <w:rFonts w:ascii="Arial" w:hAnsi="Arial" w:cs="Arial"/>
           <w:sz w:val="20"/>
           <w:szCs w:val="20"/>
         </w:rPr>
-        <w:t>Regression</w:t>
-      </w:r>
-      <w:proofErr w:type="spellEnd"/>
+        <w:t>Regression Logistic</w:t>
+      </w:r>
       <w:r>
         <w:rPr>
           <w:rFonts w:ascii="Arial" w:hAnsi="Arial" w:cs="Arial"/>
           <w:sz w:val="20"/>
           <w:szCs w:val="20"/>
         </w:rPr>
-        <w:t xml:space="preserve"> </w:t>
-      </w:r>
-      <w:proofErr w:type="spellStart"/>
-      <w:r>
+        <w:t>:</w:t>
+      </w:r>
+    </w:p>
+    <w:p/>
+    <w:p>
+      <w:pPr>
+        <w:pStyle w:val="Title"/>
+        <w:rPr>
+          <w:rFonts w:eastAsia="Times New Roman"/>
+        </w:rPr>
+      </w:pPr>
+      <w:r>
+        <w:t xml:space="preserve">5. </w:t>
+      </w:r>
+      <w:r>
+        <w:rPr>
+          <w:rFonts w:eastAsia="Times New Roman"/>
+        </w:rPr>
+        <w:t>Resultados y evaluación.</w:t>
+      </w:r>
+    </w:p>
+    <w:p/>
+    <w:p>
+      <w:pPr>
+        <w:shd w:val="clear" w:color="auto" w:fill="FFFFFF"/>
+        <w:spacing w:line="270" w:lineRule="atLeast"/>
         <w:rPr>
           <w:rFonts w:ascii="Arial" w:hAnsi="Arial" w:cs="Arial"/>
           <w:sz w:val="20"/>
           <w:szCs w:val="20"/>
         </w:rPr>
-        <w:t>Logistic</w:t>
-      </w:r>
-      <w:proofErr w:type="spellEnd"/>
+      </w:pPr>
       <w:r>
         <w:rPr>
           <w:rFonts w:ascii="Arial" w:hAnsi="Arial" w:cs="Arial"/>
           <w:sz w:val="20"/>
           <w:szCs w:val="20"/>
         </w:rPr>
-        <w:t>:</w:t>
-      </w:r>
-    </w:p>
-    <w:p/>
-    <w:p>
-      <w:pPr>
-        <w:pStyle w:val="Ttulo"/>
-        <w:rPr>
-          <w:rFonts w:eastAsia="Times New Roman"/>
-        </w:rPr>
-      </w:pPr>
-      <w:r>
-        <w:t xml:space="preserve">5. </w:t>
-      </w:r>
-      <w:r>
-        <w:rPr>
-          <w:rFonts w:eastAsia="Times New Roman"/>
-        </w:rPr>
-        <w:t>Resultados y evaluación.</w:t>
-      </w:r>
-    </w:p>
-    <w:p/>
+        <w:t xml:space="preserve">5.1 Random Forest: </w:t>
+      </w:r>
+    </w:p>
     <w:p>
       <w:pPr>
         <w:shd w:val="clear" w:color="auto" w:fill="FFFFFF"/>
         <w:spacing w:line="270" w:lineRule="atLeast"/>
-        <w:rPr>
-          <w:rFonts w:ascii="Arial" w:hAnsi="Arial" w:cs="Arial"/>
-          <w:sz w:val="20"/>
-          <w:szCs w:val="20"/>
-        </w:rPr>
-      </w:pPr>
-      <w:r>
-        <w:rPr>
-          <w:rFonts w:ascii="Arial" w:hAnsi="Arial" w:cs="Arial"/>
-          <w:sz w:val="20"/>
-          <w:szCs w:val="20"/>
-        </w:rPr>
-        <w:t xml:space="preserve">5.1 </w:t>
-      </w:r>
-      <w:proofErr w:type="spellStart"/>
-      <w:r>
-        <w:rPr>
-          <w:rFonts w:ascii="Arial" w:hAnsi="Arial" w:cs="Arial"/>
-          <w:sz w:val="20"/>
-          <w:szCs w:val="20"/>
-        </w:rPr>
-        <w:t>Random</w:t>
-      </w:r>
-      <w:proofErr w:type="spellEnd"/>
-      <w:r>
-        <w:rPr>
-          <w:rFonts w:ascii="Arial" w:hAnsi="Arial" w:cs="Arial"/>
-          <w:sz w:val="20"/>
-          <w:szCs w:val="20"/>
-        </w:rPr>
-        <w:t xml:space="preserve"> </w:t>
-      </w:r>
-      <w:proofErr w:type="spellStart"/>
-      <w:r>
-        <w:rPr>
-          <w:rFonts w:ascii="Arial" w:hAnsi="Arial" w:cs="Arial"/>
-          <w:sz w:val="20"/>
-          <w:szCs w:val="20"/>
-        </w:rPr>
-        <w:t>Forest</w:t>
-      </w:r>
-      <w:proofErr w:type="spellEnd"/>
-      <w:r>
-        <w:rPr>
-          <w:rFonts w:ascii="Arial" w:hAnsi="Arial" w:cs="Arial"/>
-          <w:sz w:val="20"/>
-          <w:szCs w:val="20"/>
-        </w:rPr>
-        <w:t>:</w:t>
-      </w:r>
-      <w:r>
-        <w:rPr>
-          <w:rFonts w:ascii="Arial" w:hAnsi="Arial" w:cs="Arial"/>
-          <w:sz w:val="20"/>
-          <w:szCs w:val="20"/>
-        </w:rPr>
-        <w:t xml:space="preserve"> </w:t>
-      </w:r>
-    </w:p>
-    <w:p>
-      <w:pPr>
-        <w:shd w:val="clear" w:color="auto" w:fill="FFFFFF"/>
-        <w:spacing w:line="270" w:lineRule="atLeast"/>
       </w:pPr>
     </w:p>
     <w:tbl>
       <w:tblPr>
-        <w:tblStyle w:val="Tablaconcuadrcula"/>
+        <w:tblStyle w:val="TableGrid"/>
         <w:tblW w:w="0" w:type="auto"/>
         <w:tblLook w:val="04A0" w:firstRow="1" w:lastRow="0" w:firstColumn="1" w:lastColumn="0" w:noHBand="0" w:noVBand="1"/>
       </w:tblPr>
@@ -1947,7 +1538,6 @@
                 <w:szCs w:val="20"/>
               </w:rPr>
             </w:pPr>
-            <w:proofErr w:type="spellStart"/>
             <w:r>
               <w:rPr>
                 <w:rFonts w:ascii="Arial" w:hAnsi="Arial" w:cs="Arial"/>
@@ -1957,7 +1547,6 @@
               </w:rPr>
               <w:t>RandomForestClassifier</w:t>
             </w:r>
-            <w:proofErr w:type="spellEnd"/>
           </w:p>
         </w:tc>
       </w:tr>
@@ -2007,19 +1596,26 @@
                 <w:sz w:val="18"/>
                 <w:szCs w:val="18"/>
               </w:rPr>
-              <w:t xml:space="preserve">Convertir columnas de tipo objeto a </w:t>
-            </w:r>
-            <w:proofErr w:type="spellStart"/>
-            <w:r>
-              <w:rPr>
-                <w:rFonts w:ascii="Menlo" w:hAnsi="Menlo" w:cs="Menlo"/>
+              <w:t>Convertir columnas de tipo objeto a string</w:t>
+            </w:r>
+            <w:r>
+              <w:rPr>
+                <w:rFonts w:ascii="Arial" w:hAnsi="Arial" w:cs="Arial"/>
+                <w:color w:val="3B3B3B"/>
+                <w:sz w:val="20"/>
+                <w:szCs w:val="20"/>
+              </w:rPr>
+              <w:t xml:space="preserve">, </w:t>
+            </w:r>
+            <w:r>
+              <w:rPr>
+                <w:rFonts w:ascii="Arial" w:hAnsi="Arial" w:cs="Arial"/>
                 <w:color w:val="008000"/>
-                <w:sz w:val="18"/>
-                <w:szCs w:val="18"/>
-              </w:rPr>
-              <w:t>string</w:t>
-            </w:r>
-            <w:proofErr w:type="spellEnd"/>
+                <w:sz w:val="20"/>
+                <w:szCs w:val="20"/>
+              </w:rPr>
+              <w:t>Diccionario para mapear categorías a números</w:t>
+            </w:r>
             <w:r>
               <w:rPr>
                 <w:rFonts w:ascii="Arial" w:hAnsi="Arial" w:cs="Arial"/>
@@ -2027,7 +1623,7 @@
                 <w:sz w:val="20"/>
                 <w:szCs w:val="20"/>
               </w:rPr>
-              <w:t xml:space="preserve">, </w:t>
+              <w:t xml:space="preserve"> y </w:t>
             </w:r>
             <w:r>
               <w:rPr>
@@ -2036,37 +1632,8 @@
                 <w:sz w:val="20"/>
                 <w:szCs w:val="20"/>
               </w:rPr>
-              <w:t>Diccionario para mapear categorías a números</w:t>
-            </w:r>
-            <w:r>
-              <w:rPr>
-                <w:rFonts w:ascii="Arial" w:hAnsi="Arial" w:cs="Arial"/>
-                <w:color w:val="3B3B3B"/>
-                <w:sz w:val="20"/>
-                <w:szCs w:val="20"/>
-              </w:rPr>
-              <w:t xml:space="preserve"> y </w:t>
-            </w:r>
-            <w:r>
-              <w:rPr>
-                <w:rFonts w:ascii="Arial" w:hAnsi="Arial" w:cs="Arial"/>
-                <w:color w:val="008000"/>
-                <w:sz w:val="20"/>
-                <w:szCs w:val="20"/>
-              </w:rPr>
-              <w:t xml:space="preserve">Convertir columnas booleanas a tipo </w:t>
-            </w:r>
-            <w:proofErr w:type="spellStart"/>
-            <w:r>
-              <w:rPr>
-                <w:rFonts w:ascii="Arial" w:hAnsi="Arial" w:cs="Arial"/>
-                <w:color w:val="008000"/>
-                <w:sz w:val="20"/>
-                <w:szCs w:val="20"/>
-              </w:rPr>
-              <w:t>int</w:t>
-            </w:r>
-            <w:proofErr w:type="spellEnd"/>
+              <w:t>Convertir columnas booleanas a tipo int</w:t>
+            </w:r>
           </w:p>
         </w:tc>
       </w:tr>
@@ -2084,7 +1651,6 @@
                 <w:szCs w:val="20"/>
               </w:rPr>
             </w:pPr>
-            <w:proofErr w:type="spellStart"/>
             <w:r>
               <w:rPr>
                 <w:rFonts w:ascii="Arial" w:hAnsi="Arial" w:cs="Arial"/>
@@ -2093,7 +1659,6 @@
               </w:rPr>
               <w:t>Encoder</w:t>
             </w:r>
-            <w:proofErr w:type="spellEnd"/>
           </w:p>
         </w:tc>
         <w:tc>
@@ -2109,7 +1674,6 @@
                 <w:szCs w:val="20"/>
               </w:rPr>
             </w:pPr>
-            <w:proofErr w:type="spellStart"/>
             <w:r>
               <w:rPr>
                 <w:rFonts w:ascii="Arial" w:hAnsi="Arial" w:cs="Arial"/>
@@ -2118,7 +1682,6 @@
               </w:rPr>
               <w:t>oneHotEncoder</w:t>
             </w:r>
-            <w:proofErr w:type="spellEnd"/>
           </w:p>
         </w:tc>
       </w:tr>
@@ -2240,23 +1803,13 @@
                 <w:szCs w:val="20"/>
               </w:rPr>
             </w:pPr>
-            <w:proofErr w:type="spellStart"/>
-            <w:r>
-              <w:rPr>
-                <w:rFonts w:ascii="Arial" w:hAnsi="Arial" w:cs="Arial"/>
-                <w:sz w:val="20"/>
-                <w:szCs w:val="20"/>
-              </w:rPr>
-              <w:t>Metodos</w:t>
-            </w:r>
-            <w:proofErr w:type="spellEnd"/>
-            <w:r>
-              <w:rPr>
-                <w:rFonts w:ascii="Arial" w:hAnsi="Arial" w:cs="Arial"/>
-                <w:sz w:val="20"/>
-                <w:szCs w:val="20"/>
-              </w:rPr>
-              <w:t xml:space="preserve"> adicionales</w:t>
+            <w:r>
+              <w:rPr>
+                <w:rFonts w:ascii="Arial" w:hAnsi="Arial" w:cs="Arial"/>
+                <w:sz w:val="20"/>
+                <w:szCs w:val="20"/>
+              </w:rPr>
+              <w:t>Metodos adicionales</w:t>
             </w:r>
           </w:p>
         </w:tc>
@@ -2280,27 +1833,8 @@
                 <w:sz w:val="20"/>
                 <w:szCs w:val="20"/>
               </w:rPr>
-              <w:t>P</w:t>
-            </w:r>
-            <w:r>
-              <w:rPr>
-                <w:rFonts w:ascii="Arial" w:hAnsi="Arial" w:cs="Arial"/>
-                <w:color w:val="098658"/>
-                <w:sz w:val="20"/>
-                <w:szCs w:val="20"/>
-              </w:rPr>
-              <w:t>ipeline</w:t>
-            </w:r>
-            <w:r>
-              <w:rPr>
-                <w:rFonts w:ascii="Arial" w:hAnsi="Arial" w:cs="Arial"/>
-                <w:color w:val="098658"/>
-                <w:sz w:val="20"/>
-                <w:szCs w:val="20"/>
-              </w:rPr>
-              <w:t xml:space="preserve">, </w:t>
-            </w:r>
-            <w:proofErr w:type="spellStart"/>
+              <w:t xml:space="preserve">Pipeline, </w:t>
+            </w:r>
             <w:r>
               <w:rPr>
                 <w:rFonts w:ascii="Arial" w:hAnsi="Arial" w:cs="Arial"/>
@@ -2310,7 +1844,6 @@
               </w:rPr>
               <w:t>RandomizedSearchCV</w:t>
             </w:r>
-            <w:proofErr w:type="spellEnd"/>
           </w:p>
         </w:tc>
       </w:tr>
@@ -2353,7 +1886,6 @@
                 <w:szCs w:val="20"/>
               </w:rPr>
             </w:pPr>
-            <w:proofErr w:type="spellStart"/>
             <w:r>
               <w:rPr>
                 <w:rFonts w:ascii="Arial" w:hAnsi="Arial" w:cs="Arial"/>
@@ -2363,7 +1895,6 @@
               </w:rPr>
               <w:t>StandardScaler</w:t>
             </w:r>
-            <w:proofErr w:type="spellEnd"/>
           </w:p>
         </w:tc>
       </w:tr>
@@ -2381,7 +1912,6 @@
                 <w:szCs w:val="20"/>
               </w:rPr>
             </w:pPr>
-            <w:proofErr w:type="spellStart"/>
             <w:r>
               <w:rPr>
                 <w:rFonts w:ascii="Arial" w:hAnsi="Arial" w:cs="Arial"/>
@@ -2390,7 +1920,6 @@
               </w:rPr>
               <w:t>Hiperparametros</w:t>
             </w:r>
-            <w:proofErr w:type="spellEnd"/>
           </w:p>
         </w:tc>
         <w:tc>
@@ -2435,7 +1964,7 @@
     </w:p>
     <w:tbl>
       <w:tblPr>
-        <w:tblStyle w:val="Tablaconcuadrcula"/>
+        <w:tblStyle w:val="TableGrid"/>
         <w:tblW w:w="0" w:type="auto"/>
         <w:tblLook w:val="04A0" w:firstRow="1" w:lastRow="0" w:firstColumn="1" w:lastColumn="0" w:noHBand="0" w:noVBand="1"/>
       </w:tblPr>
@@ -2460,8 +1989,11 @@
               </w:rPr>
             </w:pPr>
             <w:r>
+              <w:rPr>
+                <w:noProof/>
+              </w:rPr>
               <w:drawing>
-                <wp:inline distT="0" distB="0" distL="0" distR="0" wp14:anchorId="73B57A98" wp14:editId="142D1407">
+                <wp:inline distT="0" distB="0" distL="0" distR="0" wp14:anchorId="6FA7C923" wp14:editId="12DC396E">
                   <wp:extent cx="1936124" cy="1208361"/>
                   <wp:effectExtent l="0" t="0" r="0" b="0"/>
                   <wp:docPr id="4" name="Imagen 4"/>
@@ -2513,8 +2045,11 @@
               </w:rPr>
             </w:pPr>
             <w:r>
+              <w:rPr>
+                <w:noProof/>
+              </w:rPr>
               <w:drawing>
-                <wp:inline distT="0" distB="0" distL="0" distR="0" wp14:anchorId="7BBEF5FF" wp14:editId="67F04181">
+                <wp:inline distT="0" distB="0" distL="0" distR="0" wp14:anchorId="2593F23A" wp14:editId="37C05690">
                   <wp:extent cx="1687132" cy="1335035"/>
                   <wp:effectExtent l="0" t="0" r="2540" b="0"/>
                   <wp:docPr id="5" name="Imagen 5"/>
@@ -2566,8 +2101,11 @@
               </w:rPr>
             </w:pPr>
             <w:r>
+              <w:rPr>
+                <w:noProof/>
+              </w:rPr>
               <w:drawing>
-                <wp:inline distT="0" distB="0" distL="0" distR="0" wp14:anchorId="0755ECD4" wp14:editId="066B41FB">
+                <wp:inline distT="0" distB="0" distL="0" distR="0" wp14:anchorId="68C5B4B1" wp14:editId="03B1D71A">
                   <wp:extent cx="1558344" cy="1179147"/>
                   <wp:effectExtent l="0" t="0" r="3810" b="2540"/>
                   <wp:docPr id="6" name="Imagen 6"/>
@@ -2656,7 +2194,6 @@
         </w:rPr>
         <w:t xml:space="preserve">5.2. </w:t>
       </w:r>
-      <w:proofErr w:type="spellStart"/>
       <w:r>
         <w:rPr>
           <w:rFonts w:ascii="Arial" w:hAnsi="Arial" w:cs="Arial"/>
@@ -2666,7 +2203,6 @@
         </w:rPr>
         <w:t>LGBMClassifier</w:t>
       </w:r>
-      <w:proofErr w:type="spellEnd"/>
     </w:p>
     <w:p>
       <w:pPr>
@@ -2680,7 +2216,7 @@
     <w:p/>
     <w:tbl>
       <w:tblPr>
-        <w:tblStyle w:val="Tablaconcuadrcula"/>
+        <w:tblStyle w:val="TableGrid"/>
         <w:tblW w:w="0" w:type="auto"/>
         <w:tblLook w:val="04A0" w:firstRow="1" w:lastRow="0" w:firstColumn="1" w:lastColumn="0" w:noHBand="0" w:noVBand="1"/>
       </w:tblPr>
@@ -2727,7 +2263,6 @@
                 <w:szCs w:val="20"/>
               </w:rPr>
             </w:pPr>
-            <w:proofErr w:type="spellStart"/>
             <w:r>
               <w:rPr>
                 <w:rFonts w:ascii="Arial" w:hAnsi="Arial" w:cs="Arial"/>
@@ -2737,7 +2272,6 @@
               </w:rPr>
               <w:t>LGBMClassifier</w:t>
             </w:r>
-            <w:proofErr w:type="spellEnd"/>
           </w:p>
         </w:tc>
       </w:tr>
@@ -2774,15 +2308,7 @@
               <w:pStyle w:val="NormalWeb"/>
             </w:pPr>
             <w:r>
-              <w:t xml:space="preserve">Utilizamos un </w:t>
-            </w:r>
-            <w:proofErr w:type="spellStart"/>
-            <w:r>
-              <w:t>ColumnTransformer</w:t>
-            </w:r>
-            <w:proofErr w:type="spellEnd"/>
-            <w:r>
-              <w:t xml:space="preserve"> para agrupar las variables categóricas, numéricas y binarias</w:t>
+              <w:t>Utilizamos un ColumnTransformer para agrupar las variables categóricas, numéricas y binarias</w:t>
             </w:r>
           </w:p>
         </w:tc>
@@ -2801,7 +2327,6 @@
                 <w:szCs w:val="20"/>
               </w:rPr>
             </w:pPr>
-            <w:proofErr w:type="spellStart"/>
             <w:r>
               <w:rPr>
                 <w:rFonts w:ascii="Arial" w:hAnsi="Arial" w:cs="Arial"/>
@@ -2810,7 +2335,6 @@
               </w:rPr>
               <w:t>Encoder</w:t>
             </w:r>
-            <w:proofErr w:type="spellEnd"/>
           </w:p>
         </w:tc>
         <w:tc>
@@ -2826,7 +2350,6 @@
                 <w:szCs w:val="20"/>
               </w:rPr>
             </w:pPr>
-            <w:proofErr w:type="spellStart"/>
             <w:r>
               <w:rPr>
                 <w:rFonts w:ascii="Arial" w:hAnsi="Arial" w:cs="Arial"/>
@@ -2835,7 +2358,6 @@
               </w:rPr>
               <w:t>oneHotEncoder</w:t>
             </w:r>
-            <w:proofErr w:type="spellEnd"/>
           </w:p>
         </w:tc>
       </w:tr>
@@ -2949,23 +2471,13 @@
                 <w:szCs w:val="20"/>
               </w:rPr>
             </w:pPr>
-            <w:proofErr w:type="spellStart"/>
-            <w:r>
-              <w:rPr>
-                <w:rFonts w:ascii="Arial" w:hAnsi="Arial" w:cs="Arial"/>
-                <w:sz w:val="20"/>
-                <w:szCs w:val="20"/>
-              </w:rPr>
-              <w:t>Metodos</w:t>
-            </w:r>
-            <w:proofErr w:type="spellEnd"/>
-            <w:r>
-              <w:rPr>
-                <w:rFonts w:ascii="Arial" w:hAnsi="Arial" w:cs="Arial"/>
-                <w:sz w:val="20"/>
-                <w:szCs w:val="20"/>
-              </w:rPr>
-              <w:t xml:space="preserve"> adicionales</w:t>
+            <w:r>
+              <w:rPr>
+                <w:rFonts w:ascii="Arial" w:hAnsi="Arial" w:cs="Arial"/>
+                <w:sz w:val="20"/>
+                <w:szCs w:val="20"/>
+              </w:rPr>
+              <w:t>Metodos adicionales</w:t>
             </w:r>
           </w:p>
         </w:tc>
@@ -3033,11 +2545,9 @@
                 <w:szCs w:val="20"/>
               </w:rPr>
             </w:pPr>
-            <w:proofErr w:type="spellStart"/>
             <w:r>
               <w:t>StandarScaler</w:t>
             </w:r>
-            <w:proofErr w:type="spellEnd"/>
           </w:p>
         </w:tc>
       </w:tr>
@@ -3046,7 +2556,7 @@
     <w:p/>
     <w:tbl>
       <w:tblPr>
-        <w:tblStyle w:val="Tablaconcuadrcula"/>
+        <w:tblStyle w:val="TableGrid"/>
         <w:tblW w:w="0" w:type="auto"/>
         <w:tblLook w:val="04A0" w:firstRow="1" w:lastRow="0" w:firstColumn="1" w:lastColumn="0" w:noHBand="0" w:noVBand="1"/>
       </w:tblPr>
@@ -3062,8 +2572,11 @@
           </w:tcPr>
           <w:p>
             <w:r>
+              <w:rPr>
+                <w:noProof/>
+              </w:rPr>
               <w:drawing>
-                <wp:inline distT="0" distB="0" distL="0" distR="0" wp14:anchorId="05665358" wp14:editId="41980C9E">
+                <wp:inline distT="0" distB="0" distL="0" distR="0" wp14:anchorId="5895AA08" wp14:editId="00A8C77B">
                   <wp:extent cx="1571222" cy="976906"/>
                   <wp:effectExtent l="0" t="0" r="3810" b="1270"/>
                   <wp:docPr id="16" name="Imagen 16"/>
@@ -3106,8 +2619,11 @@
           </w:tcPr>
           <w:p>
             <w:r>
+              <w:rPr>
+                <w:noProof/>
+              </w:rPr>
               <w:drawing>
-                <wp:inline distT="0" distB="0" distL="0" distR="0" wp14:anchorId="39E995B5" wp14:editId="512124F8">
+                <wp:inline distT="0" distB="0" distL="0" distR="0" wp14:anchorId="65F9739A" wp14:editId="2DD4C472">
                   <wp:extent cx="1067337" cy="948744"/>
                   <wp:effectExtent l="0" t="0" r="0" b="3810"/>
                   <wp:docPr id="17" name="Imagen 17"/>
@@ -3150,8 +2666,11 @@
           </w:tcPr>
           <w:p>
             <w:r>
+              <w:rPr>
+                <w:noProof/>
+              </w:rPr>
               <w:drawing>
-                <wp:inline distT="0" distB="0" distL="0" distR="0" wp14:anchorId="0A254459" wp14:editId="52BBAF1F">
+                <wp:inline distT="0" distB="0" distL="0" distR="0" wp14:anchorId="56812520" wp14:editId="337A230E">
                   <wp:extent cx="2120721" cy="1597609"/>
                   <wp:effectExtent l="0" t="0" r="635" b="3175"/>
                   <wp:docPr id="18" name="Imagen 18"/>
@@ -3206,41 +2725,13 @@
           <w:sz w:val="20"/>
           <w:szCs w:val="20"/>
         </w:rPr>
-        <w:t xml:space="preserve">5.3. </w:t>
-      </w:r>
-      <w:proofErr w:type="spellStart"/>
-      <w:r>
-        <w:rPr>
-          <w:rFonts w:ascii="Arial" w:hAnsi="Arial" w:cs="Arial"/>
-          <w:sz w:val="20"/>
-          <w:szCs w:val="20"/>
-        </w:rPr>
-        <w:t>Regression</w:t>
-      </w:r>
-      <w:proofErr w:type="spellEnd"/>
-      <w:r>
-        <w:rPr>
-          <w:rFonts w:ascii="Arial" w:hAnsi="Arial" w:cs="Arial"/>
-          <w:sz w:val="20"/>
-          <w:szCs w:val="20"/>
-        </w:rPr>
-        <w:t xml:space="preserve"> </w:t>
-      </w:r>
-      <w:proofErr w:type="spellStart"/>
-      <w:r>
-        <w:rPr>
-          <w:rFonts w:ascii="Arial" w:hAnsi="Arial" w:cs="Arial"/>
-          <w:sz w:val="20"/>
-          <w:szCs w:val="20"/>
-        </w:rPr>
-        <w:t>Logistic</w:t>
-      </w:r>
-      <w:proofErr w:type="spellEnd"/>
+        <w:t>5.3. Regression Logistic</w:t>
+      </w:r>
     </w:p>
     <w:p/>
     <w:tbl>
       <w:tblPr>
-        <w:tblStyle w:val="Tablaconcuadrcula"/>
+        <w:tblStyle w:val="TableGrid"/>
         <w:tblW w:w="0" w:type="auto"/>
         <w:tblLook w:val="04A0" w:firstRow="1" w:lastRow="0" w:firstColumn="1" w:lastColumn="0" w:noHBand="0" w:noVBand="1"/>
       </w:tblPr>
@@ -3271,7 +2762,6 @@
               <w:shd w:val="clear" w:color="auto" w:fill="FFFFFF"/>
               <w:spacing w:line="270" w:lineRule="atLeast"/>
             </w:pPr>
-            <w:proofErr w:type="spellStart"/>
             <w:r>
               <w:rPr>
                 <w:rFonts w:ascii="Menlo" w:hAnsi="Menlo" w:cs="Menlo"/>
@@ -3281,7 +2771,6 @@
               </w:rPr>
               <w:t>LogisticRegression</w:t>
             </w:r>
-            <w:proofErr w:type="spellEnd"/>
           </w:p>
         </w:tc>
       </w:tr>
@@ -3321,48 +2810,8 @@
                 <w:sz w:val="18"/>
                 <w:szCs w:val="18"/>
               </w:rPr>
-              <w:t>Codificar variables categóricas</w:t>
-            </w:r>
-            <w:r>
-              <w:rPr>
-                <w:rFonts w:ascii="Menlo" w:hAnsi="Menlo" w:cs="Menlo"/>
-                <w:color w:val="008000"/>
-                <w:sz w:val="18"/>
-                <w:szCs w:val="18"/>
-              </w:rPr>
-              <w:t xml:space="preserve">, </w:t>
-            </w:r>
-            <w:proofErr w:type="spellStart"/>
-            <w:r>
-              <w:rPr>
-                <w:rFonts w:ascii="Menlo" w:hAnsi="Menlo" w:cs="Menlo"/>
-                <w:color w:val="008000"/>
-                <w:sz w:val="18"/>
-                <w:szCs w:val="18"/>
-              </w:rPr>
-              <w:t>Binarización</w:t>
-            </w:r>
-            <w:proofErr w:type="spellEnd"/>
-            <w:r>
-              <w:rPr>
-                <w:rFonts w:ascii="Menlo" w:hAnsi="Menlo" w:cs="Menlo"/>
-                <w:color w:val="008000"/>
-                <w:sz w:val="18"/>
-                <w:szCs w:val="18"/>
-              </w:rPr>
-              <w:t xml:space="preserve"> para ROC </w:t>
-            </w:r>
-            <w:proofErr w:type="spellStart"/>
-            <w:r>
-              <w:rPr>
-                <w:rFonts w:ascii="Menlo" w:hAnsi="Menlo" w:cs="Menlo"/>
-                <w:color w:val="008000"/>
-                <w:sz w:val="18"/>
-                <w:szCs w:val="18"/>
-              </w:rPr>
-              <w:t>multiclase</w:t>
-            </w:r>
-            <w:proofErr w:type="spellEnd"/>
+              <w:t>Codificar variables categóricas, Binarización para ROC multiclase</w:t>
+            </w:r>
           </w:p>
         </w:tc>
       </w:tr>
@@ -3380,7 +2829,6 @@
                 <w:szCs w:val="20"/>
               </w:rPr>
             </w:pPr>
-            <w:proofErr w:type="spellStart"/>
             <w:r>
               <w:rPr>
                 <w:rFonts w:ascii="Arial" w:hAnsi="Arial" w:cs="Arial"/>
@@ -3389,7 +2837,6 @@
               </w:rPr>
               <w:t>Encoder</w:t>
             </w:r>
-            <w:proofErr w:type="spellEnd"/>
           </w:p>
         </w:tc>
         <w:tc>
@@ -3405,7 +2852,6 @@
                 <w:szCs w:val="20"/>
               </w:rPr>
             </w:pPr>
-            <w:proofErr w:type="spellStart"/>
             <w:r>
               <w:rPr>
                 <w:rFonts w:ascii="Arial" w:hAnsi="Arial" w:cs="Arial"/>
@@ -3414,7 +2860,6 @@
               </w:rPr>
               <w:t>labelEncoder</w:t>
             </w:r>
-            <w:proofErr w:type="spellEnd"/>
           </w:p>
         </w:tc>
       </w:tr>
@@ -3483,13 +2928,8 @@
             <w:pPr>
               <w:spacing w:line="270" w:lineRule="atLeast"/>
             </w:pPr>
-            <w:proofErr w:type="spellStart"/>
-            <w:r>
-              <w:t>Metodos</w:t>
-            </w:r>
-            <w:proofErr w:type="spellEnd"/>
-            <w:r>
-              <w:t xml:space="preserve"> adicionales</w:t>
+            <w:r>
+              <w:t>Metodos adicionales</w:t>
             </w:r>
           </w:p>
         </w:tc>
@@ -3542,7 +2982,6 @@
                 <w:szCs w:val="18"/>
               </w:rPr>
             </w:pPr>
-            <w:proofErr w:type="spellStart"/>
             <w:r>
               <w:rPr>
                 <w:rFonts w:ascii="Arial" w:hAnsi="Arial" w:cs="Arial"/>
@@ -3552,7 +2991,6 @@
               </w:rPr>
               <w:t>StandardScaler</w:t>
             </w:r>
-            <w:proofErr w:type="spellEnd"/>
           </w:p>
         </w:tc>
       </w:tr>
@@ -3560,7 +2998,7 @@
     <w:p/>
     <w:tbl>
       <w:tblPr>
-        <w:tblStyle w:val="Tablaconcuadrcula"/>
+        <w:tblStyle w:val="TableGrid"/>
         <w:tblW w:w="8881" w:type="dxa"/>
         <w:tblLook w:val="04A0" w:firstRow="1" w:lastRow="0" w:firstColumn="1" w:lastColumn="0" w:noHBand="0" w:noVBand="1"/>
       </w:tblPr>
@@ -3579,9 +3017,12 @@
           </w:tcPr>
           <w:p>
             <w:r>
+              <w:rPr>
+                <w:noProof/>
+              </w:rPr>
               <w:lastRenderedPageBreak/>
               <w:drawing>
-                <wp:inline distT="0" distB="0" distL="0" distR="0" wp14:anchorId="5D02C291" wp14:editId="4DEF193B">
+                <wp:inline distT="0" distB="0" distL="0" distR="0" wp14:anchorId="6F9F8F2C" wp14:editId="574488F0">
                   <wp:extent cx="1665667" cy="1039565"/>
                   <wp:effectExtent l="0" t="0" r="0" b="1905"/>
                   <wp:docPr id="12" name="Imagen 12"/>
@@ -3624,8 +3065,11 @@
           </w:tcPr>
           <w:p>
             <w:r>
+              <w:rPr>
+                <w:noProof/>
+              </w:rPr>
               <w:drawing>
-                <wp:inline distT="0" distB="0" distL="0" distR="0" wp14:anchorId="1D9C712D" wp14:editId="15AE923C">
+                <wp:inline distT="0" distB="0" distL="0" distR="0" wp14:anchorId="7B464610" wp14:editId="51FABCB6">
                   <wp:extent cx="1742941" cy="1379197"/>
                   <wp:effectExtent l="0" t="0" r="0" b="5715"/>
                   <wp:docPr id="11" name="Imagen 11"/>
@@ -3668,8 +3112,11 @@
           </w:tcPr>
           <w:p>
             <w:r>
+              <w:rPr>
+                <w:noProof/>
+              </w:rPr>
               <w:drawing>
-                <wp:inline distT="0" distB="0" distL="0" distR="0" wp14:anchorId="496AA29B" wp14:editId="1AECE2FC">
+                <wp:inline distT="0" distB="0" distL="0" distR="0" wp14:anchorId="1B267759" wp14:editId="2DBD5405">
                   <wp:extent cx="2189977" cy="1657082"/>
                   <wp:effectExtent l="0" t="0" r="0" b="0"/>
                   <wp:docPr id="13" name="Imagen 13"/>
@@ -3716,7 +3163,7 @@
     <w:p/>
     <w:p>
       <w:pPr>
-        <w:pStyle w:val="Ttulo"/>
+        <w:pStyle w:val="Title"/>
         <w:rPr>
           <w:rFonts w:eastAsia="Times New Roman"/>
         </w:rPr>
@@ -3844,7 +3291,7 @@
     <w:p/>
     <w:p>
       <w:pPr>
-        <w:pStyle w:val="Ttulo"/>
+        <w:pStyle w:val="Title"/>
       </w:pPr>
       <w:r>
         <w:t xml:space="preserve">7. </w:t>
@@ -3870,7 +3317,7 @@
 </file>
 
 <file path=word/endnotes.xml><?xml version="1.0" encoding="utf-8"?>
-<w:endnotes xmlns:wpc="http://schemas.microsoft.com/office/word/2010/wordprocessingCanvas" xmlns:cx="http://schemas.microsoft.com/office/drawing/2014/chartex" xmlns:cx1="http://schemas.microsoft.com/office/drawing/2015/9/8/chartex" xmlns:cx2="http://schemas.microsoft.com/office/drawing/2015/10/21/chartex" xmlns:cx3="http://schemas.microsoft.com/office/drawing/2016/5/9/chartex" xmlns:cx4="http://schemas.microsoft.com/office/drawing/2016/5/10/chartex" xmlns:cx5="http://schemas.microsoft.com/office/drawing/2016/5/11/chartex" xmlns:cx6="http://schemas.microsoft.com/office/drawing/2016/5/12/chartex" xmlns:cx7="http://schemas.microsoft.com/office/drawing/2016/5/13/chartex" xmlns:cx8="http://schemas.microsoft.com/office/drawing/2016/5/14/chartex" xmlns:mc="http://schemas.openxmlformats.org/markup-compatibility/2006" xmlns:aink="http://schemas.microsoft.com/office/drawing/2016/ink" xmlns:am3d="http://schemas.microsoft.com/office/drawing/2017/model3d" xmlns:o="urn:schemas-microsoft-com:office:office" xmlns:r="http://schemas.openxmlformats.org/officeDocument/2006/relationships" xmlns:m="http://schemas.openxmlformats.org/officeDocument/2006/math" xmlns:v="urn:schemas-microsoft-com:vml" xmlns:wp14="http://schemas.microsoft.com/office/word/2010/wordprocessingDrawing" xmlns:wp="http://schemas.openxmlformats.org/drawingml/2006/wordprocessingDrawing" xmlns:w10="urn:schemas-microsoft-com:office:word" xmlns:w="http://schemas.openxmlformats.org/wordprocessingml/2006/main" xmlns:w14="http://schemas.microsoft.com/office/word/2010/wordml" xmlns:w15="http://schemas.microsoft.com/office/word/2012/wordml" xmlns:w16cid="http://schemas.microsoft.com/office/word/2016/wordml/cid" xmlns:w16se="http://schemas.microsoft.com/office/word/2015/wordml/symex" xmlns:wpg="http://schemas.microsoft.com/office/word/2010/wordprocessingGroup" xmlns:wpi="http://schemas.microsoft.com/office/word/2010/wordprocessingInk" xmlns:wne="http://schemas.microsoft.com/office/word/2006/wordml" xmlns:wps="http://schemas.microsoft.com/office/word/2010/wordprocessingShape" mc:Ignorable="w14 w15 w16se w16cid wp14">
+<w:endnotes xmlns:wpc="http://schemas.microsoft.com/office/word/2010/wordprocessingCanvas" xmlns:cx="http://schemas.microsoft.com/office/drawing/2014/chartex" xmlns:cx1="http://schemas.microsoft.com/office/drawing/2015/9/8/chartex" xmlns:cx2="http://schemas.microsoft.com/office/drawing/2015/10/21/chartex" xmlns:cx3="http://schemas.microsoft.com/office/drawing/2016/5/9/chartex" xmlns:cx4="http://schemas.microsoft.com/office/drawing/2016/5/10/chartex" xmlns:cx5="http://schemas.microsoft.com/office/drawing/2016/5/11/chartex" xmlns:cx6="http://schemas.microsoft.com/office/drawing/2016/5/12/chartex" xmlns:cx7="http://schemas.microsoft.com/office/drawing/2016/5/13/chartex" xmlns:cx8="http://schemas.microsoft.com/office/drawing/2016/5/14/chartex" xmlns:mc="http://schemas.openxmlformats.org/markup-compatibility/2006" xmlns:aink="http://schemas.microsoft.com/office/drawing/2016/ink" xmlns:am3d="http://schemas.microsoft.com/office/drawing/2017/model3d" xmlns:o="urn:schemas-microsoft-com:office:office" xmlns:oel="http://schemas.microsoft.com/office/2019/extlst" xmlns:r="http://schemas.openxmlformats.org/officeDocument/2006/relationships" xmlns:m="http://schemas.openxmlformats.org/officeDocument/2006/math" xmlns:v="urn:schemas-microsoft-com:vml" xmlns:wp14="http://schemas.microsoft.com/office/word/2010/wordprocessingDrawing" xmlns:wp="http://schemas.openxmlformats.org/drawingml/2006/wordprocessingDrawing" xmlns:w10="urn:schemas-microsoft-com:office:word" xmlns:w="http://schemas.openxmlformats.org/wordprocessingml/2006/main" xmlns:w14="http://schemas.microsoft.com/office/word/2010/wordml" xmlns:w15="http://schemas.microsoft.com/office/word/2012/wordml" xmlns:w16cex="http://schemas.microsoft.com/office/word/2018/wordml/cex" xmlns:w16cid="http://schemas.microsoft.com/office/word/2016/wordml/cid" xmlns:w16="http://schemas.microsoft.com/office/word/2018/wordml" xmlns:w16du="http://schemas.microsoft.com/office/word/2023/wordml/word16du" xmlns:w16sdtdh="http://schemas.microsoft.com/office/word/2020/wordml/sdtdatahash" xmlns:w16sdtfl="http://schemas.microsoft.com/office/word/2024/wordml/sdtformatlock" xmlns:w16se="http://schemas.microsoft.com/office/word/2015/wordml/symex" xmlns:wpg="http://schemas.microsoft.com/office/word/2010/wordprocessingGroup" xmlns:wpi="http://schemas.microsoft.com/office/word/2010/wordprocessingInk" xmlns:wne="http://schemas.microsoft.com/office/word/2006/wordml" xmlns:wps="http://schemas.microsoft.com/office/word/2010/wordprocessingShape" mc:Ignorable="w14 w15 w16se w16cid w16 w16cex w16sdtdh w16sdtfl w16du wp14">
   <w:endnote w:type="separator" w:id="-1">
     <w:p>
       <w:r>
@@ -3889,11 +3336,11 @@
 </file>
 
 <file path=word/footer1.xml><?xml version="1.0" encoding="utf-8"?>
-<w:ftr xmlns:wpc="http://schemas.microsoft.com/office/word/2010/wordprocessingCanvas" xmlns:cx="http://schemas.microsoft.com/office/drawing/2014/chartex" xmlns:cx1="http://schemas.microsoft.com/office/drawing/2015/9/8/chartex" xmlns:cx2="http://schemas.microsoft.com/office/drawing/2015/10/21/chartex" xmlns:cx3="http://schemas.microsoft.com/office/drawing/2016/5/9/chartex" xmlns:cx4="http://schemas.microsoft.com/office/drawing/2016/5/10/chartex" xmlns:cx5="http://schemas.microsoft.com/office/drawing/2016/5/11/chartex" xmlns:cx6="http://schemas.microsoft.com/office/drawing/2016/5/12/chartex" xmlns:cx7="http://schemas.microsoft.com/office/drawing/2016/5/13/chartex" xmlns:cx8="http://schemas.microsoft.com/office/drawing/2016/5/14/chartex" xmlns:mc="http://schemas.openxmlformats.org/markup-compatibility/2006" xmlns:aink="http://schemas.microsoft.com/office/drawing/2016/ink" xmlns:am3d="http://schemas.microsoft.com/office/drawing/2017/model3d" xmlns:o="urn:schemas-microsoft-com:office:office" xmlns:r="http://schemas.openxmlformats.org/officeDocument/2006/relationships" xmlns:m="http://schemas.openxmlformats.org/officeDocument/2006/math" xmlns:v="urn:schemas-microsoft-com:vml" xmlns:wp14="http://schemas.microsoft.com/office/word/2010/wordprocessingDrawing" xmlns:wp="http://schemas.openxmlformats.org/drawingml/2006/wordprocessingDrawing" xmlns:w10="urn:schemas-microsoft-com:office:word" xmlns:w="http://schemas.openxmlformats.org/wordprocessingml/2006/main" xmlns:w14="http://schemas.microsoft.com/office/word/2010/wordml" xmlns:w15="http://schemas.microsoft.com/office/word/2012/wordml" xmlns:w16cid="http://schemas.microsoft.com/office/word/2016/wordml/cid" xmlns:w16se="http://schemas.microsoft.com/office/word/2015/wordml/symex" xmlns:wpg="http://schemas.microsoft.com/office/word/2010/wordprocessingGroup" xmlns:wpi="http://schemas.microsoft.com/office/word/2010/wordprocessingInk" xmlns:wne="http://schemas.microsoft.com/office/word/2006/wordml" xmlns:wps="http://schemas.microsoft.com/office/word/2010/wordprocessingShape" mc:Ignorable="w14 w15 w16se w16cid wp14">
+<w:ftr xmlns:wpc="http://schemas.microsoft.com/office/word/2010/wordprocessingCanvas" xmlns:cx="http://schemas.microsoft.com/office/drawing/2014/chartex" xmlns:cx1="http://schemas.microsoft.com/office/drawing/2015/9/8/chartex" xmlns:cx2="http://schemas.microsoft.com/office/drawing/2015/10/21/chartex" xmlns:cx3="http://schemas.microsoft.com/office/drawing/2016/5/9/chartex" xmlns:cx4="http://schemas.microsoft.com/office/drawing/2016/5/10/chartex" xmlns:cx5="http://schemas.microsoft.com/office/drawing/2016/5/11/chartex" xmlns:cx6="http://schemas.microsoft.com/office/drawing/2016/5/12/chartex" xmlns:cx7="http://schemas.microsoft.com/office/drawing/2016/5/13/chartex" xmlns:cx8="http://schemas.microsoft.com/office/drawing/2016/5/14/chartex" xmlns:mc="http://schemas.openxmlformats.org/markup-compatibility/2006" xmlns:aink="http://schemas.microsoft.com/office/drawing/2016/ink" xmlns:am3d="http://schemas.microsoft.com/office/drawing/2017/model3d" xmlns:o="urn:schemas-microsoft-com:office:office" xmlns:oel="http://schemas.microsoft.com/office/2019/extlst" xmlns:r="http://schemas.openxmlformats.org/officeDocument/2006/relationships" xmlns:m="http://schemas.openxmlformats.org/officeDocument/2006/math" xmlns:v="urn:schemas-microsoft-com:vml" xmlns:wp14="http://schemas.microsoft.com/office/word/2010/wordprocessingDrawing" xmlns:wp="http://schemas.openxmlformats.org/drawingml/2006/wordprocessingDrawing" xmlns:w10="urn:schemas-microsoft-com:office:word" xmlns:w="http://schemas.openxmlformats.org/wordprocessingml/2006/main" xmlns:w14="http://schemas.microsoft.com/office/word/2010/wordml" xmlns:w15="http://schemas.microsoft.com/office/word/2012/wordml" xmlns:w16cex="http://schemas.microsoft.com/office/word/2018/wordml/cex" xmlns:w16cid="http://schemas.microsoft.com/office/word/2016/wordml/cid" xmlns:w16="http://schemas.microsoft.com/office/word/2018/wordml" xmlns:w16du="http://schemas.microsoft.com/office/word/2023/wordml/word16du" xmlns:w16sdtdh="http://schemas.microsoft.com/office/word/2020/wordml/sdtdatahash" xmlns:w16sdtfl="http://schemas.microsoft.com/office/word/2024/wordml/sdtformatlock" xmlns:w16se="http://schemas.microsoft.com/office/word/2015/wordml/symex" xmlns:wpg="http://schemas.microsoft.com/office/word/2010/wordprocessingGroup" xmlns:wpi="http://schemas.microsoft.com/office/word/2010/wordprocessingInk" xmlns:wne="http://schemas.microsoft.com/office/word/2006/wordml" xmlns:wps="http://schemas.microsoft.com/office/word/2010/wordprocessingShape" mc:Ignorable="w14 w15 w16se w16cid w16 w16cex w16sdtdh w16sdtfl w16du wp14">
   <w:sdt>
     <w:sdtPr>
       <w:rPr>
-        <w:rStyle w:val="Nmerodepgina"/>
+        <w:rStyle w:val="PageNumber"/>
       </w:rPr>
       <w:id w:val="1089042073"/>
       <w:docPartObj>
@@ -3904,27 +3351,27 @@
     <w:sdtContent>
       <w:p>
         <w:pPr>
-          <w:pStyle w:val="Piedepgina"/>
+          <w:pStyle w:val="Footer"/>
           <w:framePr w:wrap="none" w:vAnchor="text" w:hAnchor="margin" w:xAlign="right" w:y="1"/>
           <w:rPr>
-            <w:rStyle w:val="Nmerodepgina"/>
+            <w:rStyle w:val="PageNumber"/>
           </w:rPr>
         </w:pPr>
         <w:r>
           <w:rPr>
-            <w:rStyle w:val="Nmerodepgina"/>
+            <w:rStyle w:val="PageNumber"/>
           </w:rPr>
           <w:fldChar w:fldCharType="begin"/>
         </w:r>
         <w:r>
           <w:rPr>
-            <w:rStyle w:val="Nmerodepgina"/>
+            <w:rStyle w:val="PageNumber"/>
           </w:rPr>
           <w:instrText xml:space="preserve"> PAGE </w:instrText>
         </w:r>
         <w:r>
           <w:rPr>
-            <w:rStyle w:val="Nmerodepgina"/>
+            <w:rStyle w:val="PageNumber"/>
           </w:rPr>
           <w:fldChar w:fldCharType="end"/>
         </w:r>
@@ -3933,7 +3380,7 @@
   </w:sdt>
   <w:p>
     <w:pPr>
-      <w:pStyle w:val="Piedepgina"/>
+      <w:pStyle w:val="Footer"/>
       <w:ind w:right="360"/>
     </w:pPr>
   </w:p>
@@ -3941,11 +3388,11 @@
 </file>
 
 <file path=word/footer2.xml><?xml version="1.0" encoding="utf-8"?>
-<w:ftr xmlns:wpc="http://schemas.microsoft.com/office/word/2010/wordprocessingCanvas" xmlns:cx="http://schemas.microsoft.com/office/drawing/2014/chartex" xmlns:cx1="http://schemas.microsoft.com/office/drawing/2015/9/8/chartex" xmlns:cx2="http://schemas.microsoft.com/office/drawing/2015/10/21/chartex" xmlns:cx3="http://schemas.microsoft.com/office/drawing/2016/5/9/chartex" xmlns:cx4="http://schemas.microsoft.com/office/drawing/2016/5/10/chartex" xmlns:cx5="http://schemas.microsoft.com/office/drawing/2016/5/11/chartex" xmlns:cx6="http://schemas.microsoft.com/office/drawing/2016/5/12/chartex" xmlns:cx7="http://schemas.microsoft.com/office/drawing/2016/5/13/chartex" xmlns:cx8="http://schemas.microsoft.com/office/drawing/2016/5/14/chartex" xmlns:mc="http://schemas.openxmlformats.org/markup-compatibility/2006" xmlns:aink="http://schemas.microsoft.com/office/drawing/2016/ink" xmlns:am3d="http://schemas.microsoft.com/office/drawing/2017/model3d" xmlns:o="urn:schemas-microsoft-com:office:office" xmlns:r="http://schemas.openxmlformats.org/officeDocument/2006/relationships" xmlns:m="http://schemas.openxmlformats.org/officeDocument/2006/math" xmlns:v="urn:schemas-microsoft-com:vml" xmlns:wp14="http://schemas.microsoft.com/office/word/2010/wordprocessingDrawing" xmlns:wp="http://schemas.openxmlformats.org/drawingml/2006/wordprocessingDrawing" xmlns:w10="urn:schemas-microsoft-com:office:word" xmlns:w="http://schemas.openxmlformats.org/wordprocessingml/2006/main" xmlns:w14="http://schemas.microsoft.com/office/word/2010/wordml" xmlns:w15="http://schemas.microsoft.com/office/word/2012/wordml" xmlns:w16cid="http://schemas.microsoft.com/office/word/2016/wordml/cid" xmlns:w16se="http://schemas.microsoft.com/office/word/2015/wordml/symex" xmlns:wpg="http://schemas.microsoft.com/office/word/2010/wordprocessingGroup" xmlns:wpi="http://schemas.microsoft.com/office/word/2010/wordprocessingInk" xmlns:wne="http://schemas.microsoft.com/office/word/2006/wordml" xmlns:wps="http://schemas.microsoft.com/office/word/2010/wordprocessingShape" mc:Ignorable="w14 w15 w16se w16cid wp14">
+<w:ftr xmlns:wpc="http://schemas.microsoft.com/office/word/2010/wordprocessingCanvas" xmlns:cx="http://schemas.microsoft.com/office/drawing/2014/chartex" xmlns:cx1="http://schemas.microsoft.com/office/drawing/2015/9/8/chartex" xmlns:cx2="http://schemas.microsoft.com/office/drawing/2015/10/21/chartex" xmlns:cx3="http://schemas.microsoft.com/office/drawing/2016/5/9/chartex" xmlns:cx4="http://schemas.microsoft.com/office/drawing/2016/5/10/chartex" xmlns:cx5="http://schemas.microsoft.com/office/drawing/2016/5/11/chartex" xmlns:cx6="http://schemas.microsoft.com/office/drawing/2016/5/12/chartex" xmlns:cx7="http://schemas.microsoft.com/office/drawing/2016/5/13/chartex" xmlns:cx8="http://schemas.microsoft.com/office/drawing/2016/5/14/chartex" xmlns:mc="http://schemas.openxmlformats.org/markup-compatibility/2006" xmlns:aink="http://schemas.microsoft.com/office/drawing/2016/ink" xmlns:am3d="http://schemas.microsoft.com/office/drawing/2017/model3d" xmlns:o="urn:schemas-microsoft-com:office:office" xmlns:oel="http://schemas.microsoft.com/office/2019/extlst" xmlns:r="http://schemas.openxmlformats.org/officeDocument/2006/relationships" xmlns:m="http://schemas.openxmlformats.org/officeDocument/2006/math" xmlns:v="urn:schemas-microsoft-com:vml" xmlns:wp14="http://schemas.microsoft.com/office/word/2010/wordprocessingDrawing" xmlns:wp="http://schemas.openxmlformats.org/drawingml/2006/wordprocessingDrawing" xmlns:w10="urn:schemas-microsoft-com:office:word" xmlns:w="http://schemas.openxmlformats.org/wordprocessingml/2006/main" xmlns:w14="http://schemas.microsoft.com/office/word/2010/wordml" xmlns:w15="http://schemas.microsoft.com/office/word/2012/wordml" xmlns:w16cex="http://schemas.microsoft.com/office/word/2018/wordml/cex" xmlns:w16cid="http://schemas.microsoft.com/office/word/2016/wordml/cid" xmlns:w16="http://schemas.microsoft.com/office/word/2018/wordml" xmlns:w16du="http://schemas.microsoft.com/office/word/2023/wordml/word16du" xmlns:w16sdtdh="http://schemas.microsoft.com/office/word/2020/wordml/sdtdatahash" xmlns:w16sdtfl="http://schemas.microsoft.com/office/word/2024/wordml/sdtformatlock" xmlns:w16se="http://schemas.microsoft.com/office/word/2015/wordml/symex" xmlns:wpg="http://schemas.microsoft.com/office/word/2010/wordprocessingGroup" xmlns:wpi="http://schemas.microsoft.com/office/word/2010/wordprocessingInk" xmlns:wne="http://schemas.microsoft.com/office/word/2006/wordml" xmlns:wps="http://schemas.microsoft.com/office/word/2010/wordprocessingShape" mc:Ignorable="w14 w15 w16se w16cid w16 w16cex w16sdtdh w16sdtfl w16du wp14">
   <w:sdt>
     <w:sdtPr>
       <w:rPr>
-        <w:rStyle w:val="Nmerodepgina"/>
+        <w:rStyle w:val="PageNumber"/>
       </w:rPr>
       <w:id w:val="372811073"/>
       <w:docPartObj>
@@ -3956,40 +3403,40 @@
     <w:sdtContent>
       <w:p>
         <w:pPr>
-          <w:pStyle w:val="Piedepgina"/>
+          <w:pStyle w:val="Footer"/>
           <w:framePr w:wrap="none" w:vAnchor="text" w:hAnchor="margin" w:xAlign="right" w:y="1"/>
           <w:rPr>
-            <w:rStyle w:val="Nmerodepgina"/>
+            <w:rStyle w:val="PageNumber"/>
           </w:rPr>
         </w:pPr>
         <w:r>
           <w:rPr>
-            <w:rStyle w:val="Nmerodepgina"/>
+            <w:rStyle w:val="PageNumber"/>
           </w:rPr>
           <w:fldChar w:fldCharType="begin"/>
         </w:r>
         <w:r>
           <w:rPr>
-            <w:rStyle w:val="Nmerodepgina"/>
+            <w:rStyle w:val="PageNumber"/>
           </w:rPr>
           <w:instrText xml:space="preserve"> PAGE </w:instrText>
         </w:r>
         <w:r>
           <w:rPr>
-            <w:rStyle w:val="Nmerodepgina"/>
+            <w:rStyle w:val="PageNumber"/>
           </w:rPr>
           <w:fldChar w:fldCharType="separate"/>
         </w:r>
         <w:r>
           <w:rPr>
-            <w:rStyle w:val="Nmerodepgina"/>
+            <w:rStyle w:val="PageNumber"/>
             <w:noProof/>
           </w:rPr>
           <w:t>1</w:t>
         </w:r>
         <w:r>
           <w:rPr>
-            <w:rStyle w:val="Nmerodepgina"/>
+            <w:rStyle w:val="PageNumber"/>
           </w:rPr>
           <w:fldChar w:fldCharType="end"/>
         </w:r>
@@ -3998,7 +3445,7 @@
   </w:sdt>
   <w:p>
     <w:pPr>
-      <w:pStyle w:val="Ttulo1"/>
+      <w:pStyle w:val="Heading1"/>
       <w:shd w:val="clear" w:color="auto" w:fill="FFFFFF"/>
       <w:spacing w:before="0" w:after="240" w:line="660" w:lineRule="atLeast"/>
       <w:ind w:right="360"/>
@@ -4017,50 +3464,19 @@
         <w:sz w:val="16"/>
         <w:szCs w:val="54"/>
       </w:rPr>
-      <w:t xml:space="preserve">Diabetes </w:t>
+      <w:t>Diabetes Prediction Challenge</w:t>
     </w:r>
-    <w:proofErr w:type="spellStart"/>
-    <w:r>
-      <w:rPr>
-        <w:rFonts w:ascii="Arial" w:hAnsi="Arial" w:cs="Arial"/>
-        <w:color w:val="202124"/>
-        <w:sz w:val="16"/>
-        <w:szCs w:val="54"/>
-      </w:rPr>
-      <w:t>Prediction</w:t>
-    </w:r>
-    <w:proofErr w:type="spellEnd"/>
-    <w:r>
-      <w:rPr>
-        <w:rFonts w:ascii="Arial" w:hAnsi="Arial" w:cs="Arial"/>
-        <w:color w:val="202124"/>
-        <w:sz w:val="16"/>
-        <w:szCs w:val="54"/>
-      </w:rPr>
-      <w:t xml:space="preserve"> </w:t>
-    </w:r>
-    <w:proofErr w:type="spellStart"/>
-    <w:r>
-      <w:rPr>
-        <w:rFonts w:ascii="Arial" w:hAnsi="Arial" w:cs="Arial"/>
-        <w:color w:val="202124"/>
-        <w:sz w:val="16"/>
-        <w:szCs w:val="54"/>
-      </w:rPr>
-      <w:t>Challenge</w:t>
-    </w:r>
-    <w:proofErr w:type="spellEnd"/>
   </w:p>
   <w:p>
     <w:pPr>
-      <w:pStyle w:val="Piedepgina"/>
+      <w:pStyle w:val="Footer"/>
     </w:pPr>
   </w:p>
 </w:ftr>
 </file>
 
 <file path=word/footnotes.xml><?xml version="1.0" encoding="utf-8"?>
-<w:footnotes xmlns:wpc="http://schemas.microsoft.com/office/word/2010/wordprocessingCanvas" xmlns:cx="http://schemas.microsoft.com/office/drawing/2014/chartex" xmlns:cx1="http://schemas.microsoft.com/office/drawing/2015/9/8/chartex" xmlns:cx2="http://schemas.microsoft.com/office/drawing/2015/10/21/chartex" xmlns:cx3="http://schemas.microsoft.com/office/drawing/2016/5/9/chartex" xmlns:cx4="http://schemas.microsoft.com/office/drawing/2016/5/10/chartex" xmlns:cx5="http://schemas.microsoft.com/office/drawing/2016/5/11/chartex" xmlns:cx6="http://schemas.microsoft.com/office/drawing/2016/5/12/chartex" xmlns:cx7="http://schemas.microsoft.com/office/drawing/2016/5/13/chartex" xmlns:cx8="http://schemas.microsoft.com/office/drawing/2016/5/14/chartex" xmlns:mc="http://schemas.openxmlformats.org/markup-compatibility/2006" xmlns:aink="http://schemas.microsoft.com/office/drawing/2016/ink" xmlns:am3d="http://schemas.microsoft.com/office/drawing/2017/model3d" xmlns:o="urn:schemas-microsoft-com:office:office" xmlns:r="http://schemas.openxmlformats.org/officeDocument/2006/relationships" xmlns:m="http://schemas.openxmlformats.org/officeDocument/2006/math" xmlns:v="urn:schemas-microsoft-com:vml" xmlns:wp14="http://schemas.microsoft.com/office/word/2010/wordprocessingDrawing" xmlns:wp="http://schemas.openxmlformats.org/drawingml/2006/wordprocessingDrawing" xmlns:w10="urn:schemas-microsoft-com:office:word" xmlns:w="http://schemas.openxmlformats.org/wordprocessingml/2006/main" xmlns:w14="http://schemas.microsoft.com/office/word/2010/wordml" xmlns:w15="http://schemas.microsoft.com/office/word/2012/wordml" xmlns:w16cid="http://schemas.microsoft.com/office/word/2016/wordml/cid" xmlns:w16se="http://schemas.microsoft.com/office/word/2015/wordml/symex" xmlns:wpg="http://schemas.microsoft.com/office/word/2010/wordprocessingGroup" xmlns:wpi="http://schemas.microsoft.com/office/word/2010/wordprocessingInk" xmlns:wne="http://schemas.microsoft.com/office/word/2006/wordml" xmlns:wps="http://schemas.microsoft.com/office/word/2010/wordprocessingShape" mc:Ignorable="w14 w15 w16se w16cid wp14">
+<w:footnotes xmlns:wpc="http://schemas.microsoft.com/office/word/2010/wordprocessingCanvas" xmlns:cx="http://schemas.microsoft.com/office/drawing/2014/chartex" xmlns:cx1="http://schemas.microsoft.com/office/drawing/2015/9/8/chartex" xmlns:cx2="http://schemas.microsoft.com/office/drawing/2015/10/21/chartex" xmlns:cx3="http://schemas.microsoft.com/office/drawing/2016/5/9/chartex" xmlns:cx4="http://schemas.microsoft.com/office/drawing/2016/5/10/chartex" xmlns:cx5="http://schemas.microsoft.com/office/drawing/2016/5/11/chartex" xmlns:cx6="http://schemas.microsoft.com/office/drawing/2016/5/12/chartex" xmlns:cx7="http://schemas.microsoft.com/office/drawing/2016/5/13/chartex" xmlns:cx8="http://schemas.microsoft.com/office/drawing/2016/5/14/chartex" xmlns:mc="http://schemas.openxmlformats.org/markup-compatibility/2006" xmlns:aink="http://schemas.microsoft.com/office/drawing/2016/ink" xmlns:am3d="http://schemas.microsoft.com/office/drawing/2017/model3d" xmlns:o="urn:schemas-microsoft-com:office:office" xmlns:oel="http://schemas.microsoft.com/office/2019/extlst" xmlns:r="http://schemas.openxmlformats.org/officeDocument/2006/relationships" xmlns:m="http://schemas.openxmlformats.org/officeDocument/2006/math" xmlns:v="urn:schemas-microsoft-com:vml" xmlns:wp14="http://schemas.microsoft.com/office/word/2010/wordprocessingDrawing" xmlns:wp="http://schemas.openxmlformats.org/drawingml/2006/wordprocessingDrawing" xmlns:w10="urn:schemas-microsoft-com:office:word" xmlns:w="http://schemas.openxmlformats.org/wordprocessingml/2006/main" xmlns:w14="http://schemas.microsoft.com/office/word/2010/wordml" xmlns:w15="http://schemas.microsoft.com/office/word/2012/wordml" xmlns:w16cex="http://schemas.microsoft.com/office/word/2018/wordml/cex" xmlns:w16cid="http://schemas.microsoft.com/office/word/2016/wordml/cid" xmlns:w16="http://schemas.microsoft.com/office/word/2018/wordml" xmlns:w16du="http://schemas.microsoft.com/office/word/2023/wordml/word16du" xmlns:w16sdtdh="http://schemas.microsoft.com/office/word/2020/wordml/sdtdatahash" xmlns:w16sdtfl="http://schemas.microsoft.com/office/word/2024/wordml/sdtformatlock" xmlns:w16se="http://schemas.microsoft.com/office/word/2015/wordml/symex" xmlns:wpg="http://schemas.microsoft.com/office/word/2010/wordprocessingGroup" xmlns:wpi="http://schemas.microsoft.com/office/word/2010/wordprocessingInk" xmlns:wne="http://schemas.microsoft.com/office/word/2006/wordml" xmlns:wps="http://schemas.microsoft.com/office/word/2010/wordprocessingShape" mc:Ignorable="w14 w15 w16se w16cid w16 w16cex w16sdtdh w16sdtfl w16du wp14">
   <w:footnote w:type="separator" w:id="-1">
     <w:p>
       <w:r>
@@ -4079,30 +3495,16 @@
 </file>
 
 <file path=word/header1.xml><?xml version="1.0" encoding="utf-8"?>
-<w:hdr xmlns:wpc="http://schemas.microsoft.com/office/word/2010/wordprocessingCanvas" xmlns:cx="http://schemas.microsoft.com/office/drawing/2014/chartex" xmlns:cx1="http://schemas.microsoft.com/office/drawing/2015/9/8/chartex" xmlns:cx2="http://schemas.microsoft.com/office/drawing/2015/10/21/chartex" xmlns:cx3="http://schemas.microsoft.com/office/drawing/2016/5/9/chartex" xmlns:cx4="http://schemas.microsoft.com/office/drawing/2016/5/10/chartex" xmlns:cx5="http://schemas.microsoft.com/office/drawing/2016/5/11/chartex" xmlns:cx6="http://schemas.microsoft.com/office/drawing/2016/5/12/chartex" xmlns:cx7="http://schemas.microsoft.com/office/drawing/2016/5/13/chartex" xmlns:cx8="http://schemas.microsoft.com/office/drawing/2016/5/14/chartex" xmlns:mc="http://schemas.openxmlformats.org/markup-compatibility/2006" xmlns:aink="http://schemas.microsoft.com/office/drawing/2016/ink" xmlns:am3d="http://schemas.microsoft.com/office/drawing/2017/model3d" xmlns:o="urn:schemas-microsoft-com:office:office" xmlns:r="http://schemas.openxmlformats.org/officeDocument/2006/relationships" xmlns:m="http://schemas.openxmlformats.org/officeDocument/2006/math" xmlns:v="urn:schemas-microsoft-com:vml" xmlns:wp14="http://schemas.microsoft.com/office/word/2010/wordprocessingDrawing" xmlns:wp="http://schemas.openxmlformats.org/drawingml/2006/wordprocessingDrawing" xmlns:w10="urn:schemas-microsoft-com:office:word" xmlns:w="http://schemas.openxmlformats.org/wordprocessingml/2006/main" xmlns:w14="http://schemas.microsoft.com/office/word/2010/wordml" xmlns:w15="http://schemas.microsoft.com/office/word/2012/wordml" xmlns:w16cid="http://schemas.microsoft.com/office/word/2016/wordml/cid" xmlns:w16se="http://schemas.microsoft.com/office/word/2015/wordml/symex" xmlns:wpg="http://schemas.microsoft.com/office/word/2010/wordprocessingGroup" xmlns:wpi="http://schemas.microsoft.com/office/word/2010/wordprocessingInk" xmlns:wne="http://schemas.microsoft.com/office/word/2006/wordml" xmlns:wps="http://schemas.microsoft.com/office/word/2010/wordprocessingShape" mc:Ignorable="w14 w15 w16se w16cid wp14">
+<w:hdr xmlns:wpc="http://schemas.microsoft.com/office/word/2010/wordprocessingCanvas" xmlns:cx="http://schemas.microsoft.com/office/drawing/2014/chartex" xmlns:cx1="http://schemas.microsoft.com/office/drawing/2015/9/8/chartex" xmlns:cx2="http://schemas.microsoft.com/office/drawing/2015/10/21/chartex" xmlns:cx3="http://schemas.microsoft.com/office/drawing/2016/5/9/chartex" xmlns:cx4="http://schemas.microsoft.com/office/drawing/2016/5/10/chartex" xmlns:cx5="http://schemas.microsoft.com/office/drawing/2016/5/11/chartex" xmlns:cx6="http://schemas.microsoft.com/office/drawing/2016/5/12/chartex" xmlns:cx7="http://schemas.microsoft.com/office/drawing/2016/5/13/chartex" xmlns:cx8="http://schemas.microsoft.com/office/drawing/2016/5/14/chartex" xmlns:mc="http://schemas.openxmlformats.org/markup-compatibility/2006" xmlns:aink="http://schemas.microsoft.com/office/drawing/2016/ink" xmlns:am3d="http://schemas.microsoft.com/office/drawing/2017/model3d" xmlns:o="urn:schemas-microsoft-com:office:office" xmlns:oel="http://schemas.microsoft.com/office/2019/extlst" xmlns:r="http://schemas.openxmlformats.org/officeDocument/2006/relationships" xmlns:m="http://schemas.openxmlformats.org/officeDocument/2006/math" xmlns:v="urn:schemas-microsoft-com:vml" xmlns:wp14="http://schemas.microsoft.com/office/word/2010/wordprocessingDrawing" xmlns:wp="http://schemas.openxmlformats.org/drawingml/2006/wordprocessingDrawing" xmlns:w10="urn:schemas-microsoft-com:office:word" xmlns:w="http://schemas.openxmlformats.org/wordprocessingml/2006/main" xmlns:w14="http://schemas.microsoft.com/office/word/2010/wordml" xmlns:w15="http://schemas.microsoft.com/office/word/2012/wordml" xmlns:w16cex="http://schemas.microsoft.com/office/word/2018/wordml/cex" xmlns:w16cid="http://schemas.microsoft.com/office/word/2016/wordml/cid" xmlns:w16="http://schemas.microsoft.com/office/word/2018/wordml" xmlns:w16du="http://schemas.microsoft.com/office/word/2023/wordml/word16du" xmlns:w16sdtdh="http://schemas.microsoft.com/office/word/2020/wordml/sdtdatahash" xmlns:w16sdtfl="http://schemas.microsoft.com/office/word/2024/wordml/sdtformatlock" xmlns:w16se="http://schemas.microsoft.com/office/word/2015/wordml/symex" xmlns:wpg="http://schemas.microsoft.com/office/word/2010/wordprocessingGroup" xmlns:wpi="http://schemas.microsoft.com/office/word/2010/wordprocessingInk" xmlns:wne="http://schemas.microsoft.com/office/word/2006/wordml" xmlns:wps="http://schemas.microsoft.com/office/word/2010/wordprocessingShape" mc:Ignorable="w14 w15 w16se w16cid w16 w16cex w16sdtdh w16sdtfl w16du wp14">
   <w:p>
     <w:pPr>
-      <w:pStyle w:val="Encabezado"/>
+      <w:pStyle w:val="Header"/>
     </w:pPr>
     <w:r>
       <w:rPr>
         <w:u w:val="single"/>
       </w:rPr>
-      <w:t xml:space="preserve">Machine </w:t>
-    </w:r>
-    <w:proofErr w:type="spellStart"/>
-    <w:r>
-      <w:rPr>
-        <w:u w:val="single"/>
-      </w:rPr>
-      <w:t>Learning</w:t>
-    </w:r>
-    <w:proofErr w:type="spellEnd"/>
-    <w:r>
-      <w:rPr>
-        <w:u w:val="single"/>
-      </w:rPr>
-      <w:t>-Aprendizaje Supervisado y No Supervisado</w:t>
+      <w:t>Machine Learning-Aprendizaje Supervisado y No Supervisado</w:t>
     </w:r>
     <w:r>
       <w:t xml:space="preserve">                                </w:t>
@@ -4112,7 +3514,7 @@
         <w:noProof/>
       </w:rPr>
       <w:drawing>
-        <wp:inline distT="0" distB="0" distL="0" distR="0">
+        <wp:inline distT="0" distB="0" distL="0" distR="0" wp14:anchorId="06CD3A74" wp14:editId="0A4827B2">
           <wp:extent cx="304800" cy="330200"/>
           <wp:effectExtent l="0" t="0" r="0" b="0"/>
           <wp:docPr id="7" name="Imagen 7"/>
@@ -4156,14 +3558,14 @@
   </w:p>
   <w:p>
     <w:pPr>
-      <w:pStyle w:val="Encabezado"/>
+      <w:pStyle w:val="Header"/>
     </w:pPr>
   </w:p>
 </w:hdr>
 </file>
 
 <file path=word/numbering.xml><?xml version="1.0" encoding="utf-8"?>
-<w:numbering xmlns:wpc="http://schemas.microsoft.com/office/word/2010/wordprocessingCanvas" xmlns:cx="http://schemas.microsoft.com/office/drawing/2014/chartex" xmlns:cx1="http://schemas.microsoft.com/office/drawing/2015/9/8/chartex" xmlns:cx2="http://schemas.microsoft.com/office/drawing/2015/10/21/chartex" xmlns:cx3="http://schemas.microsoft.com/office/drawing/2016/5/9/chartex" xmlns:cx4="http://schemas.microsoft.com/office/drawing/2016/5/10/chartex" xmlns:cx5="http://schemas.microsoft.com/office/drawing/2016/5/11/chartex" xmlns:cx6="http://schemas.microsoft.com/office/drawing/2016/5/12/chartex" xmlns:cx7="http://schemas.microsoft.com/office/drawing/2016/5/13/chartex" xmlns:cx8="http://schemas.microsoft.com/office/drawing/2016/5/14/chartex" xmlns:mc="http://schemas.openxmlformats.org/markup-compatibility/2006" xmlns:aink="http://schemas.microsoft.com/office/drawing/2016/ink" xmlns:am3d="http://schemas.microsoft.com/office/drawing/2017/model3d" xmlns:o="urn:schemas-microsoft-com:office:office" xmlns:r="http://schemas.openxmlformats.org/officeDocument/2006/relationships" xmlns:m="http://schemas.openxmlformats.org/officeDocument/2006/math" xmlns:v="urn:schemas-microsoft-com:vml" xmlns:wp14="http://schemas.microsoft.com/office/word/2010/wordprocessingDrawing" xmlns:wp="http://schemas.openxmlformats.org/drawingml/2006/wordprocessingDrawing" xmlns:w10="urn:schemas-microsoft-com:office:word" xmlns:w="http://schemas.openxmlformats.org/wordprocessingml/2006/main" xmlns:w14="http://schemas.microsoft.com/office/word/2010/wordml" xmlns:w15="http://schemas.microsoft.com/office/word/2012/wordml" xmlns:w16cid="http://schemas.microsoft.com/office/word/2016/wordml/cid" xmlns:w16se="http://schemas.microsoft.com/office/word/2015/wordml/symex" xmlns:wpg="http://schemas.microsoft.com/office/word/2010/wordprocessingGroup" xmlns:wpi="http://schemas.microsoft.com/office/word/2010/wordprocessingInk" xmlns:wne="http://schemas.microsoft.com/office/word/2006/wordml" xmlns:wps="http://schemas.microsoft.com/office/word/2010/wordprocessingShape" mc:Ignorable="w14 w15 w16se w16cid wp14">
+<w:numbering xmlns:wpc="http://schemas.microsoft.com/office/word/2010/wordprocessingCanvas" xmlns:cx="http://schemas.microsoft.com/office/drawing/2014/chartex" xmlns:cx1="http://schemas.microsoft.com/office/drawing/2015/9/8/chartex" xmlns:cx2="http://schemas.microsoft.com/office/drawing/2015/10/21/chartex" xmlns:cx3="http://schemas.microsoft.com/office/drawing/2016/5/9/chartex" xmlns:cx4="http://schemas.microsoft.com/office/drawing/2016/5/10/chartex" xmlns:cx5="http://schemas.microsoft.com/office/drawing/2016/5/11/chartex" xmlns:cx6="http://schemas.microsoft.com/office/drawing/2016/5/12/chartex" xmlns:cx7="http://schemas.microsoft.com/office/drawing/2016/5/13/chartex" xmlns:cx8="http://schemas.microsoft.com/office/drawing/2016/5/14/chartex" xmlns:mc="http://schemas.openxmlformats.org/markup-compatibility/2006" xmlns:aink="http://schemas.microsoft.com/office/drawing/2016/ink" xmlns:am3d="http://schemas.microsoft.com/office/drawing/2017/model3d" xmlns:o="urn:schemas-microsoft-com:office:office" xmlns:oel="http://schemas.microsoft.com/office/2019/extlst" xmlns:r="http://schemas.openxmlformats.org/officeDocument/2006/relationships" xmlns:m="http://schemas.openxmlformats.org/officeDocument/2006/math" xmlns:v="urn:schemas-microsoft-com:vml" xmlns:wp14="http://schemas.microsoft.com/office/word/2010/wordprocessingDrawing" xmlns:wp="http://schemas.openxmlformats.org/drawingml/2006/wordprocessingDrawing" xmlns:w10="urn:schemas-microsoft-com:office:word" xmlns:w="http://schemas.openxmlformats.org/wordprocessingml/2006/main" xmlns:w14="http://schemas.microsoft.com/office/word/2010/wordml" xmlns:w15="http://schemas.microsoft.com/office/word/2012/wordml" xmlns:w16cex="http://schemas.microsoft.com/office/word/2018/wordml/cex" xmlns:w16cid="http://schemas.microsoft.com/office/word/2016/wordml/cid" xmlns:w16="http://schemas.microsoft.com/office/word/2018/wordml" xmlns:w16du="http://schemas.microsoft.com/office/word/2023/wordml/word16du" xmlns:w16sdtdh="http://schemas.microsoft.com/office/word/2020/wordml/sdtdatahash" xmlns:w16sdtfl="http://schemas.microsoft.com/office/word/2024/wordml/sdtformatlock" xmlns:w16se="http://schemas.microsoft.com/office/word/2015/wordml/symex" xmlns:wpg="http://schemas.microsoft.com/office/word/2010/wordprocessingGroup" xmlns:wpi="http://schemas.microsoft.com/office/word/2010/wordprocessingInk" xmlns:wne="http://schemas.microsoft.com/office/word/2006/wordml" xmlns:wps="http://schemas.microsoft.com/office/word/2010/wordprocessingShape" mc:Ignorable="w14 w15 w16se w16cid w16 w16cex w16sdtdh w16sdtfl w16du wp14">
   <w:abstractNum w:abstractNumId="0" w15:restartNumberingAfterBreak="0">
     <w:nsid w:val="15120A99"/>
     <w:multiLevelType w:val="multilevel"/>
@@ -4540,6 +3942,155 @@
     </w:lvl>
   </w:abstractNum>
   <w:abstractNum w:abstractNumId="3" w15:restartNumberingAfterBreak="0">
+    <w:nsid w:val="27C3165C"/>
+    <w:multiLevelType w:val="multilevel"/>
+    <w:tmpl w:val="4F1A26EA"/>
+    <w:lvl w:ilvl="0">
+      <w:start w:val="1"/>
+      <w:numFmt w:val="decimal"/>
+      <w:lvlText w:val="%1."/>
+      <w:lvlJc w:val="left"/>
+      <w:pPr>
+        <w:tabs>
+          <w:tab w:val="num" w:pos="720"/>
+        </w:tabs>
+        <w:ind w:left="720" w:hanging="360"/>
+      </w:pPr>
+      <w:rPr>
+        <w:rFonts w:hint="default"/>
+        <w:sz w:val="20"/>
+      </w:rPr>
+    </w:lvl>
+    <w:lvl w:ilvl="1">
+      <w:start w:val="1"/>
+      <w:numFmt w:val="bullet"/>
+      <w:lvlText w:val="o"/>
+      <w:lvlJc w:val="left"/>
+      <w:pPr>
+        <w:tabs>
+          <w:tab w:val="num" w:pos="1440"/>
+        </w:tabs>
+        <w:ind w:left="1440" w:hanging="360"/>
+      </w:pPr>
+      <w:rPr>
+        <w:rFonts w:ascii="Courier New" w:hAnsi="Courier New" w:hint="default"/>
+        <w:sz w:val="20"/>
+      </w:rPr>
+    </w:lvl>
+    <w:lvl w:ilvl="2" w:tentative="1">
+      <w:start w:val="1"/>
+      <w:numFmt w:val="bullet"/>
+      <w:lvlText w:val=""/>
+      <w:lvlJc w:val="left"/>
+      <w:pPr>
+        <w:tabs>
+          <w:tab w:val="num" w:pos="2160"/>
+        </w:tabs>
+        <w:ind w:left="2160" w:hanging="360"/>
+      </w:pPr>
+      <w:rPr>
+        <w:rFonts w:ascii="Wingdings" w:hAnsi="Wingdings" w:hint="default"/>
+        <w:sz w:val="20"/>
+      </w:rPr>
+    </w:lvl>
+    <w:lvl w:ilvl="3" w:tentative="1">
+      <w:start w:val="1"/>
+      <w:numFmt w:val="bullet"/>
+      <w:lvlText w:val=""/>
+      <w:lvlJc w:val="left"/>
+      <w:pPr>
+        <w:tabs>
+          <w:tab w:val="num" w:pos="2880"/>
+        </w:tabs>
+        <w:ind w:left="2880" w:hanging="360"/>
+      </w:pPr>
+      <w:rPr>
+        <w:rFonts w:ascii="Wingdings" w:hAnsi="Wingdings" w:hint="default"/>
+        <w:sz w:val="20"/>
+      </w:rPr>
+    </w:lvl>
+    <w:lvl w:ilvl="4" w:tentative="1">
+      <w:start w:val="1"/>
+      <w:numFmt w:val="bullet"/>
+      <w:lvlText w:val=""/>
+      <w:lvlJc w:val="left"/>
+      <w:pPr>
+        <w:tabs>
+          <w:tab w:val="num" w:pos="3600"/>
+        </w:tabs>
+        <w:ind w:left="3600" w:hanging="360"/>
+      </w:pPr>
+      <w:rPr>
+        <w:rFonts w:ascii="Wingdings" w:hAnsi="Wingdings" w:hint="default"/>
+        <w:sz w:val="20"/>
+      </w:rPr>
+    </w:lvl>
+    <w:lvl w:ilvl="5" w:tentative="1">
+      <w:start w:val="1"/>
+      <w:numFmt w:val="bullet"/>
+      <w:lvlText w:val=""/>
+      <w:lvlJc w:val="left"/>
+      <w:pPr>
+        <w:tabs>
+          <w:tab w:val="num" w:pos="4320"/>
+        </w:tabs>
+        <w:ind w:left="4320" w:hanging="360"/>
+      </w:pPr>
+      <w:rPr>
+        <w:rFonts w:ascii="Wingdings" w:hAnsi="Wingdings" w:hint="default"/>
+        <w:sz w:val="20"/>
+      </w:rPr>
+    </w:lvl>
+    <w:lvl w:ilvl="6" w:tentative="1">
+      <w:start w:val="1"/>
+      <w:numFmt w:val="bullet"/>
+      <w:lvlText w:val=""/>
+      <w:lvlJc w:val="left"/>
+      <w:pPr>
+        <w:tabs>
+          <w:tab w:val="num" w:pos="5040"/>
+        </w:tabs>
+        <w:ind w:left="5040" w:hanging="360"/>
+      </w:pPr>
+      <w:rPr>
+        <w:rFonts w:ascii="Wingdings" w:hAnsi="Wingdings" w:hint="default"/>
+        <w:sz w:val="20"/>
+      </w:rPr>
+    </w:lvl>
+    <w:lvl w:ilvl="7" w:tentative="1">
+      <w:start w:val="1"/>
+      <w:numFmt w:val="bullet"/>
+      <w:lvlText w:val=""/>
+      <w:lvlJc w:val="left"/>
+      <w:pPr>
+        <w:tabs>
+          <w:tab w:val="num" w:pos="5760"/>
+        </w:tabs>
+        <w:ind w:left="5760" w:hanging="360"/>
+      </w:pPr>
+      <w:rPr>
+        <w:rFonts w:ascii="Wingdings" w:hAnsi="Wingdings" w:hint="default"/>
+        <w:sz w:val="20"/>
+      </w:rPr>
+    </w:lvl>
+    <w:lvl w:ilvl="8" w:tentative="1">
+      <w:start w:val="1"/>
+      <w:numFmt w:val="bullet"/>
+      <w:lvlText w:val=""/>
+      <w:lvlJc w:val="left"/>
+      <w:pPr>
+        <w:tabs>
+          <w:tab w:val="num" w:pos="6480"/>
+        </w:tabs>
+        <w:ind w:left="6480" w:hanging="360"/>
+      </w:pPr>
+      <w:rPr>
+        <w:rFonts w:ascii="Wingdings" w:hAnsi="Wingdings" w:hint="default"/>
+        <w:sz w:val="20"/>
+      </w:rPr>
+    </w:lvl>
+  </w:abstractNum>
+  <w:abstractNum w:abstractNumId="4" w15:restartNumberingAfterBreak="0">
     <w:nsid w:val="2A652FB1"/>
     <w:multiLevelType w:val="multilevel"/>
     <w:tmpl w:val="E028E11E"/>
@@ -4660,7 +4211,7 @@
       </w:rPr>
     </w:lvl>
   </w:abstractNum>
-  <w:abstractNum w:abstractNumId="4" w15:restartNumberingAfterBreak="0">
+  <w:abstractNum w:abstractNumId="5" w15:restartNumberingAfterBreak="0">
     <w:nsid w:val="3EE7751F"/>
     <w:multiLevelType w:val="multilevel"/>
     <w:tmpl w:val="A9687F22"/>
@@ -4773,7 +4324,7 @@
       </w:pPr>
     </w:lvl>
   </w:abstractNum>
-  <w:abstractNum w:abstractNumId="5" w15:restartNumberingAfterBreak="0">
+  <w:abstractNum w:abstractNumId="6" w15:restartNumberingAfterBreak="0">
     <w:nsid w:val="545457BE"/>
     <w:multiLevelType w:val="multilevel"/>
     <w:tmpl w:val="A9687F22"/>
@@ -4886,7 +4437,7 @@
       </w:pPr>
     </w:lvl>
   </w:abstractNum>
-  <w:abstractNum w:abstractNumId="6" w15:restartNumberingAfterBreak="0">
+  <w:abstractNum w:abstractNumId="7" w15:restartNumberingAfterBreak="0">
     <w:nsid w:val="6AC67B91"/>
     <w:multiLevelType w:val="hybridMultilevel"/>
     <w:tmpl w:val="19148842"/>
@@ -4975,7 +4526,7 @@
       </w:pPr>
     </w:lvl>
   </w:abstractNum>
-  <w:abstractNum w:abstractNumId="7" w15:restartNumberingAfterBreak="0">
+  <w:abstractNum w:abstractNumId="8" w15:restartNumberingAfterBreak="0">
     <w:nsid w:val="762E1BA6"/>
     <w:multiLevelType w:val="multilevel"/>
     <w:tmpl w:val="D8C6D7B4"/>
@@ -5124,35 +4675,38 @@
       </w:rPr>
     </w:lvl>
   </w:abstractNum>
-  <w:num w:numId="1">
+  <w:num w:numId="1" w16cid:durableId="1883246078">
     <w:abstractNumId w:val="1"/>
   </w:num>
-  <w:num w:numId="2">
+  <w:num w:numId="2" w16cid:durableId="2026208234">
+    <w:abstractNumId w:val="5"/>
+  </w:num>
+  <w:num w:numId="3" w16cid:durableId="156506698">
     <w:abstractNumId w:val="4"/>
   </w:num>
-  <w:num w:numId="3">
-    <w:abstractNumId w:val="3"/>
-  </w:num>
-  <w:num w:numId="4">
+  <w:num w:numId="4" w16cid:durableId="196936015">
     <w:abstractNumId w:val="2"/>
   </w:num>
-  <w:num w:numId="5">
+  <w:num w:numId="5" w16cid:durableId="1256669101">
     <w:abstractNumId w:val="0"/>
   </w:num>
-  <w:num w:numId="6">
-    <w:abstractNumId w:val="5"/>
-  </w:num>
-  <w:num w:numId="7">
+  <w:num w:numId="6" w16cid:durableId="234436470">
     <w:abstractNumId w:val="6"/>
   </w:num>
-  <w:num w:numId="8">
+  <w:num w:numId="7" w16cid:durableId="1873105964">
     <w:abstractNumId w:val="7"/>
+  </w:num>
+  <w:num w:numId="8" w16cid:durableId="1613898964">
+    <w:abstractNumId w:val="8"/>
+  </w:num>
+  <w:num w:numId="9" w16cid:durableId="141628327">
+    <w:abstractNumId w:val="3"/>
   </w:num>
 </w:numbering>
 </file>
 
 <file path=word/styles.xml><?xml version="1.0" encoding="utf-8"?>
-<w:styles xmlns:mc="http://schemas.openxmlformats.org/markup-compatibility/2006" xmlns:r="http://schemas.openxmlformats.org/officeDocument/2006/relationships" xmlns:w="http://schemas.openxmlformats.org/wordprocessingml/2006/main" xmlns:w14="http://schemas.microsoft.com/office/word/2010/wordml" xmlns:w15="http://schemas.microsoft.com/office/word/2012/wordml" xmlns:w16cid="http://schemas.microsoft.com/office/word/2016/wordml/cid" xmlns:w16se="http://schemas.microsoft.com/office/word/2015/wordml/symex" mc:Ignorable="w14 w15 w16se w16cid">
+<w:styles xmlns:mc="http://schemas.openxmlformats.org/markup-compatibility/2006" xmlns:r="http://schemas.openxmlformats.org/officeDocument/2006/relationships" xmlns:w="http://schemas.openxmlformats.org/wordprocessingml/2006/main" xmlns:w14="http://schemas.microsoft.com/office/word/2010/wordml" xmlns:w15="http://schemas.microsoft.com/office/word/2012/wordml" xmlns:w16cex="http://schemas.microsoft.com/office/word/2018/wordml/cex" xmlns:w16cid="http://schemas.microsoft.com/office/word/2016/wordml/cid" xmlns:w16="http://schemas.microsoft.com/office/word/2018/wordml" xmlns:w16du="http://schemas.microsoft.com/office/word/2023/wordml/word16du" xmlns:w16sdtdh="http://schemas.microsoft.com/office/word/2020/wordml/sdtdatahash" xmlns:w16sdtfl="http://schemas.microsoft.com/office/word/2024/wordml/sdtformatlock" xmlns:w16se="http://schemas.microsoft.com/office/word/2015/wordml/symex" mc:Ignorable="w14 w15 w16se w16cid w16 w16cex w16sdtdh w16sdtfl w16du">
   <w:docDefaults>
     <w:rPrDefault>
       <w:rPr>
@@ -5164,7 +4718,7 @@
     </w:rPrDefault>
     <w:pPrDefault/>
   </w:docDefaults>
-  <w:latentStyles w:defLockedState="0" w:defUIPriority="99" w:defSemiHidden="0" w:defUnhideWhenUsed="0" w:defQFormat="0" w:count="375">
+  <w:latentStyles w:defLockedState="0" w:defUIPriority="99" w:defSemiHidden="0" w:defUnhideWhenUsed="0" w:defQFormat="0" w:count="376">
     <w:lsdException w:name="Normal" w:uiPriority="0" w:qFormat="1"/>
     <w:lsdException w:name="heading 1" w:uiPriority="9" w:qFormat="1"/>
     <w:lsdException w:name="heading 2" w:semiHidden="1" w:uiPriority="9" w:unhideWhenUsed="1" w:qFormat="1"/>
@@ -5540,6 +5094,7 @@
     <w:lsdException w:name="Smart Hyperlink" w:semiHidden="1" w:unhideWhenUsed="1"/>
     <w:lsdException w:name="Hashtag" w:semiHidden="1" w:unhideWhenUsed="1"/>
     <w:lsdException w:name="Unresolved Mention" w:semiHidden="1" w:unhideWhenUsed="1"/>
+    <w:lsdException w:name="Smart Link" w:semiHidden="1" w:unhideWhenUsed="1"/>
   </w:latentStyles>
   <w:style w:type="paragraph" w:default="1" w:styleId="Normal">
     <w:name w:val="Normal"/>
@@ -5550,11 +5105,11 @@
       <w:lang w:eastAsia="es-ES_tradnl"/>
     </w:rPr>
   </w:style>
-  <w:style w:type="paragraph" w:styleId="Ttulo1">
+  <w:style w:type="paragraph" w:styleId="Heading1">
     <w:name w:val="heading 1"/>
     <w:basedOn w:val="Normal"/>
     <w:next w:val="Normal"/>
-    <w:link w:val="Ttulo1Car"/>
+    <w:link w:val="Heading1Char"/>
     <w:uiPriority w:val="9"/>
     <w:qFormat/>
     <w:rsid w:val="00EF4037"/>
@@ -5571,10 +5126,10 @@
       <w:szCs w:val="32"/>
     </w:rPr>
   </w:style>
-  <w:style w:type="paragraph" w:styleId="Ttulo3">
+  <w:style w:type="paragraph" w:styleId="Heading3">
     <w:name w:val="heading 3"/>
     <w:basedOn w:val="Normal"/>
-    <w:link w:val="Ttulo3Car"/>
+    <w:link w:val="Heading3Char"/>
     <w:uiPriority w:val="9"/>
     <w:qFormat/>
     <w:rsid w:val="00EF4037"/>
@@ -5589,13 +5144,13 @@
       <w:szCs w:val="27"/>
     </w:rPr>
   </w:style>
-  <w:style w:type="character" w:default="1" w:styleId="Fuentedeprrafopredeter">
+  <w:style w:type="character" w:default="1" w:styleId="DefaultParagraphFont">
     <w:name w:val="Default Paragraph Font"/>
     <w:uiPriority w:val="1"/>
     <w:semiHidden/>
     <w:unhideWhenUsed/>
   </w:style>
-  <w:style w:type="table" w:default="1" w:styleId="Tablanormal">
+  <w:style w:type="table" w:default="1" w:styleId="TableNormal">
     <w:name w:val="Normal Table"/>
     <w:uiPriority w:val="99"/>
     <w:semiHidden/>
@@ -5610,16 +5165,16 @@
       </w:tblCellMar>
     </w:tblPr>
   </w:style>
-  <w:style w:type="numbering" w:default="1" w:styleId="Sinlista">
+  <w:style w:type="numbering" w:default="1" w:styleId="NoList">
     <w:name w:val="No List"/>
     <w:uiPriority w:val="99"/>
     <w:semiHidden/>
     <w:unhideWhenUsed/>
   </w:style>
-  <w:style w:type="character" w:customStyle="1" w:styleId="Ttulo1Car">
-    <w:name w:val="Título 1 Car"/>
-    <w:basedOn w:val="Fuentedeprrafopredeter"/>
-    <w:link w:val="Ttulo1"/>
+  <w:style w:type="character" w:customStyle="1" w:styleId="Heading1Char">
+    <w:name w:val="Heading 1 Char"/>
+    <w:basedOn w:val="DefaultParagraphFont"/>
+    <w:link w:val="Heading1"/>
     <w:uiPriority w:val="9"/>
     <w:rsid w:val="00EF4037"/>
     <w:rPr>
@@ -5629,11 +5184,11 @@
       <w:szCs w:val="32"/>
     </w:rPr>
   </w:style>
-  <w:style w:type="paragraph" w:styleId="Ttulo">
+  <w:style w:type="paragraph" w:styleId="Title">
     <w:name w:val="Title"/>
     <w:basedOn w:val="Normal"/>
     <w:next w:val="Normal"/>
-    <w:link w:val="TtuloCar"/>
+    <w:link w:val="TitleChar"/>
     <w:uiPriority w:val="10"/>
     <w:qFormat/>
     <w:rsid w:val="00EF4037"/>
@@ -5648,10 +5203,10 @@
       <w:szCs w:val="56"/>
     </w:rPr>
   </w:style>
-  <w:style w:type="character" w:customStyle="1" w:styleId="TtuloCar">
-    <w:name w:val="Título Car"/>
-    <w:basedOn w:val="Fuentedeprrafopredeter"/>
-    <w:link w:val="Ttulo"/>
+  <w:style w:type="character" w:customStyle="1" w:styleId="TitleChar">
+    <w:name w:val="Title Char"/>
+    <w:basedOn w:val="DefaultParagraphFont"/>
+    <w:link w:val="Title"/>
     <w:uiPriority w:val="10"/>
     <w:rsid w:val="00EF4037"/>
     <w:rPr>
@@ -5729,10 +5284,10 @@
       <w:lang w:val="es-ES_tradnl" w:eastAsia="es-ES"/>
     </w:rPr>
   </w:style>
-  <w:style w:type="character" w:customStyle="1" w:styleId="Ttulo3Car">
-    <w:name w:val="Título 3 Car"/>
-    <w:basedOn w:val="Fuentedeprrafopredeter"/>
-    <w:link w:val="Ttulo3"/>
+  <w:style w:type="character" w:customStyle="1" w:styleId="Heading3Char">
+    <w:name w:val="Heading 3 Char"/>
+    <w:basedOn w:val="DefaultParagraphFont"/>
+    <w:link w:val="Heading3"/>
     <w:uiPriority w:val="9"/>
     <w:rsid w:val="00EF4037"/>
     <w:rPr>
@@ -5754,9 +5309,9 @@
       <w:spacing w:before="100" w:beforeAutospacing="1" w:after="100" w:afterAutospacing="1"/>
     </w:pPr>
   </w:style>
-  <w:style w:type="table" w:styleId="Tablaconcuadrcula">
+  <w:style w:type="table" w:styleId="TableGrid">
     <w:name w:val="Table Grid"/>
-    <w:basedOn w:val="Tablanormal"/>
+    <w:basedOn w:val="TableNormal"/>
     <w:uiPriority w:val="39"/>
     <w:rsid w:val="000C678A"/>
     <w:tblPr>
@@ -5770,7 +5325,7 @@
       </w:tblBorders>
     </w:tblPr>
   </w:style>
-  <w:style w:type="paragraph" w:styleId="Prrafodelista">
+  <w:style w:type="paragraph" w:styleId="ListParagraph">
     <w:name w:val="List Paragraph"/>
     <w:basedOn w:val="Normal"/>
     <w:uiPriority w:val="34"/>
@@ -5781,9 +5336,9 @@
       <w:contextualSpacing/>
     </w:pPr>
   </w:style>
-  <w:style w:type="character" w:styleId="Hipervnculo">
+  <w:style w:type="character" w:styleId="Hyperlink">
     <w:name w:val="Hyperlink"/>
-    <w:basedOn w:val="Fuentedeprrafopredeter"/>
+    <w:basedOn w:val="DefaultParagraphFont"/>
     <w:uiPriority w:val="99"/>
     <w:unhideWhenUsed/>
     <w:rsid w:val="00123916"/>
@@ -5792,9 +5347,9 @@
       <w:u w:val="single"/>
     </w:rPr>
   </w:style>
-  <w:style w:type="character" w:styleId="Mencinsinresolver">
+  <w:style w:type="character" w:styleId="UnresolvedMention">
     <w:name w:val="Unresolved Mention"/>
-    <w:basedOn w:val="Fuentedeprrafopredeter"/>
+    <w:basedOn w:val="DefaultParagraphFont"/>
     <w:uiPriority w:val="99"/>
     <w:semiHidden/>
     <w:unhideWhenUsed/>
@@ -5806,13 +5361,13 @@
   </w:style>
   <w:style w:type="character" w:customStyle="1" w:styleId="sc-eqwnpu">
     <w:name w:val="sc-eqwnpu"/>
-    <w:basedOn w:val="Fuentedeprrafopredeter"/>
+    <w:basedOn w:val="DefaultParagraphFont"/>
     <w:rsid w:val="00123916"/>
   </w:style>
-  <w:style w:type="paragraph" w:styleId="Encabezado">
+  <w:style w:type="paragraph" w:styleId="Header">
     <w:name w:val="header"/>
     <w:basedOn w:val="Normal"/>
-    <w:link w:val="EncabezadoCar"/>
+    <w:link w:val="HeaderChar"/>
     <w:uiPriority w:val="99"/>
     <w:unhideWhenUsed/>
     <w:rsid w:val="0029235F"/>
@@ -5823,10 +5378,10 @@
       </w:tabs>
     </w:pPr>
   </w:style>
-  <w:style w:type="character" w:customStyle="1" w:styleId="EncabezadoCar">
-    <w:name w:val="Encabezado Car"/>
-    <w:basedOn w:val="Fuentedeprrafopredeter"/>
-    <w:link w:val="Encabezado"/>
+  <w:style w:type="character" w:customStyle="1" w:styleId="HeaderChar">
+    <w:name w:val="Header Char"/>
+    <w:basedOn w:val="DefaultParagraphFont"/>
+    <w:link w:val="Header"/>
     <w:uiPriority w:val="99"/>
     <w:rsid w:val="0029235F"/>
     <w:rPr>
@@ -5834,10 +5389,10 @@
       <w:lang w:eastAsia="es-ES_tradnl"/>
     </w:rPr>
   </w:style>
-  <w:style w:type="paragraph" w:styleId="Piedepgina">
+  <w:style w:type="paragraph" w:styleId="Footer">
     <w:name w:val="footer"/>
     <w:basedOn w:val="Normal"/>
-    <w:link w:val="PiedepginaCar"/>
+    <w:link w:val="FooterChar"/>
     <w:uiPriority w:val="99"/>
     <w:unhideWhenUsed/>
     <w:rsid w:val="0029235F"/>
@@ -5848,10 +5403,10 @@
       </w:tabs>
     </w:pPr>
   </w:style>
-  <w:style w:type="character" w:customStyle="1" w:styleId="PiedepginaCar">
-    <w:name w:val="Pie de página Car"/>
-    <w:basedOn w:val="Fuentedeprrafopredeter"/>
-    <w:link w:val="Piedepgina"/>
+  <w:style w:type="character" w:customStyle="1" w:styleId="FooterChar">
+    <w:name w:val="Footer Char"/>
+    <w:basedOn w:val="DefaultParagraphFont"/>
+    <w:link w:val="Footer"/>
     <w:uiPriority w:val="99"/>
     <w:rsid w:val="0029235F"/>
     <w:rPr>
@@ -5859,9 +5414,9 @@
       <w:lang w:eastAsia="es-ES_tradnl"/>
     </w:rPr>
   </w:style>
-  <w:style w:type="character" w:styleId="Nmerodepgina">
+  <w:style w:type="character" w:styleId="PageNumber">
     <w:name w:val="page number"/>
-    <w:basedOn w:val="Fuentedeprrafopredeter"/>
+    <w:basedOn w:val="DefaultParagraphFont"/>
     <w:uiPriority w:val="99"/>
     <w:semiHidden/>
     <w:unhideWhenUsed/>
@@ -6163,4 +5718,10 @@
     </a:ext>
   </a:extLst>
 </a:theme>
+</file>
+
+<file path=docMetadata/LabelInfo.xml><?xml version="1.0" encoding="utf-8"?>
+<clbl:labelList xmlns:clbl="http://schemas.microsoft.com/office/2020/mipLabelMetadata">
+  <clbl:label id="{1cf2ba15-c468-47c8-b178-cba8acf110ec}" enabled="1" method="Standard" siteId="{eb25818e-5bd5-49bf-99de-53e3e7b42630}" contentBits="0" removed="0"/>
+</clbl:labelList>
 </file>
</xml_diff>

<commit_message>
Actualizo Documento Word del Challenge
</commit_message>
<xml_diff>
--- a/results/Challenge.docx
+++ b/results/Challenge.docx
@@ -1446,6 +1446,58 @@
         </w:rPr>
         <w:t>:</w:t>
       </w:r>
+      <w:r>
+        <w:t xml:space="preserve"> </w:t>
+      </w:r>
+      <w:r>
+        <w:rPr>
+          <w:rFonts w:ascii="Arial" w:hAnsi="Arial" w:cs="Arial"/>
+          <w:sz w:val="20"/>
+          <w:szCs w:val="20"/>
+        </w:rPr>
+        <w:t xml:space="preserve">Tradicionalmente Logistic Regression es un buen modelo para obtener buen </w:t>
+      </w:r>
+      <w:r>
+        <w:rPr>
+          <w:rFonts w:ascii="Arial" w:hAnsi="Arial" w:cs="Arial"/>
+          <w:sz w:val="20"/>
+          <w:szCs w:val="20"/>
+        </w:rPr>
+        <w:t>R</w:t>
+      </w:r>
+      <w:r>
+        <w:rPr>
+          <w:rFonts w:ascii="Arial" w:hAnsi="Arial" w:cs="Arial"/>
+          <w:sz w:val="20"/>
+          <w:szCs w:val="20"/>
+        </w:rPr>
+        <w:t>ecall en datos médicos</w:t>
+      </w:r>
+      <w:r>
+        <w:rPr>
+          <w:rFonts w:ascii="Arial" w:hAnsi="Arial" w:cs="Arial"/>
+          <w:sz w:val="20"/>
+          <w:szCs w:val="20"/>
+        </w:rPr>
+        <w:t>.</w:t>
+      </w:r>
+    </w:p>
+    <w:p>
+      <w:pPr>
+        <w:rPr>
+          <w:rFonts w:ascii="Arial" w:hAnsi="Arial" w:cs="Arial"/>
+          <w:sz w:val="20"/>
+          <w:szCs w:val="20"/>
+        </w:rPr>
+      </w:pPr>
+      <w:r>
+        <w:rPr>
+          <w:rFonts w:ascii="Arial" w:hAnsi="Arial" w:cs="Arial"/>
+          <w:sz w:val="20"/>
+          <w:szCs w:val="20"/>
+        </w:rPr>
+        <w:t>La regresión logística es fácil de interpretar y detecta bien los casos de diabetes, aunque su capacidad predictiva es limitada porque puede no ver relaciones no lineales entre variables.</w:t>
+      </w:r>
     </w:p>
     <w:p/>
     <w:p>
@@ -2990,6 +3042,144 @@
                 <w:szCs w:val="20"/>
               </w:rPr>
               <w:t>StandardScaler</w:t>
+            </w:r>
+          </w:p>
+        </w:tc>
+      </w:tr>
+      <w:tr>
+        <w:tc>
+          <w:tcPr>
+            <w:tcW w:w="4244" w:type="dxa"/>
+          </w:tcPr>
+          <w:p>
+            <w:pPr>
+              <w:spacing w:line="270" w:lineRule="atLeast"/>
+            </w:pPr>
+            <w:r>
+              <w:t>Hiperparámetros</w:t>
+            </w:r>
+          </w:p>
+        </w:tc>
+        <w:tc>
+          <w:tcPr>
+            <w:tcW w:w="4244" w:type="dxa"/>
+          </w:tcPr>
+          <w:p>
+            <w:pPr>
+              <w:shd w:val="clear" w:color="auto" w:fill="FFFFFF"/>
+              <w:spacing w:line="270" w:lineRule="atLeast"/>
+              <w:rPr>
+                <w:rFonts w:ascii="Arial" w:hAnsi="Arial" w:cs="Arial"/>
+                <w:b/>
+                <w:bCs/>
+                <w:color w:val="267F99"/>
+                <w:sz w:val="20"/>
+                <w:szCs w:val="20"/>
+                <w:lang w:val="en-GB"/>
+              </w:rPr>
+            </w:pPr>
+            <w:r>
+              <w:rPr>
+                <w:rFonts w:ascii="Arial" w:hAnsi="Arial" w:cs="Arial"/>
+                <w:b/>
+                <w:bCs/>
+                <w:color w:val="267F99"/>
+                <w:sz w:val="20"/>
+                <w:szCs w:val="20"/>
+                <w:lang w:val="en-GB"/>
+              </w:rPr>
+              <w:t>solver = 'liblinear'</w:t>
+            </w:r>
+          </w:p>
+          <w:p>
+            <w:pPr>
+              <w:shd w:val="clear" w:color="auto" w:fill="FFFFFF"/>
+              <w:spacing w:line="270" w:lineRule="atLeast"/>
+              <w:rPr>
+                <w:rFonts w:ascii="Arial" w:hAnsi="Arial" w:cs="Arial"/>
+                <w:color w:val="267F99"/>
+                <w:sz w:val="20"/>
+                <w:szCs w:val="20"/>
+              </w:rPr>
+            </w:pPr>
+            <w:r>
+              <w:rPr>
+                <w:rFonts w:ascii="Arial" w:hAnsi="Arial" w:cs="Arial"/>
+                <w:b/>
+                <w:bCs/>
+                <w:color w:val="267F99"/>
+                <w:sz w:val="20"/>
+                <w:szCs w:val="20"/>
+              </w:rPr>
+              <w:t>fit_intercept</w:t>
+            </w:r>
+            <w:r>
+              <w:rPr>
+                <w:rFonts w:ascii="Arial" w:hAnsi="Arial" w:cs="Arial"/>
+                <w:color w:val="267F99"/>
+                <w:sz w:val="20"/>
+                <w:szCs w:val="20"/>
+              </w:rPr>
+              <w:t xml:space="preserve"> </w:t>
+            </w:r>
+          </w:p>
+          <w:p>
+            <w:pPr>
+              <w:shd w:val="clear" w:color="auto" w:fill="FFFFFF"/>
+              <w:spacing w:line="270" w:lineRule="atLeast"/>
+              <w:rPr>
+                <w:rFonts w:ascii="Arial" w:hAnsi="Arial" w:cs="Arial"/>
+                <w:b/>
+                <w:bCs/>
+                <w:color w:val="267F99"/>
+                <w:sz w:val="20"/>
+                <w:szCs w:val="20"/>
+              </w:rPr>
+            </w:pPr>
+            <w:r>
+              <w:rPr>
+                <w:rFonts w:ascii="Arial" w:hAnsi="Arial" w:cs="Arial"/>
+                <w:b/>
+                <w:bCs/>
+                <w:color w:val="267F99"/>
+                <w:sz w:val="20"/>
+                <w:szCs w:val="20"/>
+              </w:rPr>
+              <w:t>scoring = f1_score</w:t>
+            </w:r>
+          </w:p>
+          <w:p>
+            <w:pPr>
+              <w:shd w:val="clear" w:color="auto" w:fill="FFFFFF"/>
+              <w:spacing w:line="270" w:lineRule="atLeast"/>
+              <w:rPr>
+                <w:rFonts w:ascii="Arial" w:hAnsi="Arial" w:cs="Arial"/>
+                <w:color w:val="267F99"/>
+                <w:sz w:val="20"/>
+                <w:szCs w:val="20"/>
+              </w:rPr>
+            </w:pPr>
+            <w:r>
+              <w:rPr>
+                <w:rFonts w:ascii="Arial" w:hAnsi="Arial" w:cs="Arial"/>
+                <w:b/>
+                <w:bCs/>
+                <w:color w:val="267F99"/>
+                <w:sz w:val="20"/>
+                <w:szCs w:val="20"/>
+              </w:rPr>
+              <w:t xml:space="preserve">cv = </w:t>
+            </w:r>
+            <w:r>
+              <w:rPr>
+                <w:rFonts w:ascii="Arial" w:hAnsi="Arial" w:cs="Arial"/>
+                <w:b/>
+                <w:bCs/>
+                <w:color w:val="267F99"/>
+                <w:sz w:val="20"/>
+                <w:szCs w:val="20"/>
+              </w:rPr>
+              <w:t>3</w:t>
             </w:r>
           </w:p>
         </w:tc>
@@ -4212,6 +4402,155 @@
     </w:lvl>
   </w:abstractNum>
   <w:abstractNum w:abstractNumId="5" w15:restartNumberingAfterBreak="0">
+    <w:nsid w:val="2D4023EE"/>
+    <w:multiLevelType w:val="multilevel"/>
+    <w:tmpl w:val="58A079AC"/>
+    <w:lvl w:ilvl="0">
+      <w:start w:val="1"/>
+      <w:numFmt w:val="bullet"/>
+      <w:lvlText w:val=""/>
+      <w:lvlJc w:val="left"/>
+      <w:pPr>
+        <w:tabs>
+          <w:tab w:val="num" w:pos="720"/>
+        </w:tabs>
+        <w:ind w:left="720" w:hanging="360"/>
+      </w:pPr>
+      <w:rPr>
+        <w:rFonts w:ascii="Symbol" w:hAnsi="Symbol" w:hint="default"/>
+        <w:sz w:val="20"/>
+      </w:rPr>
+    </w:lvl>
+    <w:lvl w:ilvl="1" w:tentative="1">
+      <w:start w:val="1"/>
+      <w:numFmt w:val="bullet"/>
+      <w:lvlText w:val=""/>
+      <w:lvlJc w:val="left"/>
+      <w:pPr>
+        <w:tabs>
+          <w:tab w:val="num" w:pos="1440"/>
+        </w:tabs>
+        <w:ind w:left="1440" w:hanging="360"/>
+      </w:pPr>
+      <w:rPr>
+        <w:rFonts w:ascii="Symbol" w:hAnsi="Symbol" w:hint="default"/>
+        <w:sz w:val="20"/>
+      </w:rPr>
+    </w:lvl>
+    <w:lvl w:ilvl="2" w:tentative="1">
+      <w:start w:val="1"/>
+      <w:numFmt w:val="bullet"/>
+      <w:lvlText w:val=""/>
+      <w:lvlJc w:val="left"/>
+      <w:pPr>
+        <w:tabs>
+          <w:tab w:val="num" w:pos="2160"/>
+        </w:tabs>
+        <w:ind w:left="2160" w:hanging="360"/>
+      </w:pPr>
+      <w:rPr>
+        <w:rFonts w:ascii="Symbol" w:hAnsi="Symbol" w:hint="default"/>
+        <w:sz w:val="20"/>
+      </w:rPr>
+    </w:lvl>
+    <w:lvl w:ilvl="3" w:tentative="1">
+      <w:start w:val="1"/>
+      <w:numFmt w:val="bullet"/>
+      <w:lvlText w:val=""/>
+      <w:lvlJc w:val="left"/>
+      <w:pPr>
+        <w:tabs>
+          <w:tab w:val="num" w:pos="2880"/>
+        </w:tabs>
+        <w:ind w:left="2880" w:hanging="360"/>
+      </w:pPr>
+      <w:rPr>
+        <w:rFonts w:ascii="Symbol" w:hAnsi="Symbol" w:hint="default"/>
+        <w:sz w:val="20"/>
+      </w:rPr>
+    </w:lvl>
+    <w:lvl w:ilvl="4" w:tentative="1">
+      <w:start w:val="1"/>
+      <w:numFmt w:val="bullet"/>
+      <w:lvlText w:val=""/>
+      <w:lvlJc w:val="left"/>
+      <w:pPr>
+        <w:tabs>
+          <w:tab w:val="num" w:pos="3600"/>
+        </w:tabs>
+        <w:ind w:left="3600" w:hanging="360"/>
+      </w:pPr>
+      <w:rPr>
+        <w:rFonts w:ascii="Symbol" w:hAnsi="Symbol" w:hint="default"/>
+        <w:sz w:val="20"/>
+      </w:rPr>
+    </w:lvl>
+    <w:lvl w:ilvl="5" w:tentative="1">
+      <w:start w:val="1"/>
+      <w:numFmt w:val="bullet"/>
+      <w:lvlText w:val=""/>
+      <w:lvlJc w:val="left"/>
+      <w:pPr>
+        <w:tabs>
+          <w:tab w:val="num" w:pos="4320"/>
+        </w:tabs>
+        <w:ind w:left="4320" w:hanging="360"/>
+      </w:pPr>
+      <w:rPr>
+        <w:rFonts w:ascii="Symbol" w:hAnsi="Symbol" w:hint="default"/>
+        <w:sz w:val="20"/>
+      </w:rPr>
+    </w:lvl>
+    <w:lvl w:ilvl="6" w:tentative="1">
+      <w:start w:val="1"/>
+      <w:numFmt w:val="bullet"/>
+      <w:lvlText w:val=""/>
+      <w:lvlJc w:val="left"/>
+      <w:pPr>
+        <w:tabs>
+          <w:tab w:val="num" w:pos="5040"/>
+        </w:tabs>
+        <w:ind w:left="5040" w:hanging="360"/>
+      </w:pPr>
+      <w:rPr>
+        <w:rFonts w:ascii="Symbol" w:hAnsi="Symbol" w:hint="default"/>
+        <w:sz w:val="20"/>
+      </w:rPr>
+    </w:lvl>
+    <w:lvl w:ilvl="7" w:tentative="1">
+      <w:start w:val="1"/>
+      <w:numFmt w:val="bullet"/>
+      <w:lvlText w:val=""/>
+      <w:lvlJc w:val="left"/>
+      <w:pPr>
+        <w:tabs>
+          <w:tab w:val="num" w:pos="5760"/>
+        </w:tabs>
+        <w:ind w:left="5760" w:hanging="360"/>
+      </w:pPr>
+      <w:rPr>
+        <w:rFonts w:ascii="Symbol" w:hAnsi="Symbol" w:hint="default"/>
+        <w:sz w:val="20"/>
+      </w:rPr>
+    </w:lvl>
+    <w:lvl w:ilvl="8" w:tentative="1">
+      <w:start w:val="1"/>
+      <w:numFmt w:val="bullet"/>
+      <w:lvlText w:val=""/>
+      <w:lvlJc w:val="left"/>
+      <w:pPr>
+        <w:tabs>
+          <w:tab w:val="num" w:pos="6480"/>
+        </w:tabs>
+        <w:ind w:left="6480" w:hanging="360"/>
+      </w:pPr>
+      <w:rPr>
+        <w:rFonts w:ascii="Symbol" w:hAnsi="Symbol" w:hint="default"/>
+        <w:sz w:val="20"/>
+      </w:rPr>
+    </w:lvl>
+  </w:abstractNum>
+  <w:abstractNum w:abstractNumId="6" w15:restartNumberingAfterBreak="0">
     <w:nsid w:val="3EE7751F"/>
     <w:multiLevelType w:val="multilevel"/>
     <w:tmpl w:val="A9687F22"/>
@@ -4324,7 +4663,7 @@
       </w:pPr>
     </w:lvl>
   </w:abstractNum>
-  <w:abstractNum w:abstractNumId="6" w15:restartNumberingAfterBreak="0">
+  <w:abstractNum w:abstractNumId="7" w15:restartNumberingAfterBreak="0">
     <w:nsid w:val="545457BE"/>
     <w:multiLevelType w:val="multilevel"/>
     <w:tmpl w:val="A9687F22"/>
@@ -4437,7 +4776,7 @@
       </w:pPr>
     </w:lvl>
   </w:abstractNum>
-  <w:abstractNum w:abstractNumId="7" w15:restartNumberingAfterBreak="0">
+  <w:abstractNum w:abstractNumId="8" w15:restartNumberingAfterBreak="0">
     <w:nsid w:val="6AC67B91"/>
     <w:multiLevelType w:val="hybridMultilevel"/>
     <w:tmpl w:val="19148842"/>
@@ -4526,7 +4865,7 @@
       </w:pPr>
     </w:lvl>
   </w:abstractNum>
-  <w:abstractNum w:abstractNumId="8" w15:restartNumberingAfterBreak="0">
+  <w:abstractNum w:abstractNumId="9" w15:restartNumberingAfterBreak="0">
     <w:nsid w:val="762E1BA6"/>
     <w:multiLevelType w:val="multilevel"/>
     <w:tmpl w:val="D8C6D7B4"/>
@@ -4679,7 +5018,7 @@
     <w:abstractNumId w:val="1"/>
   </w:num>
   <w:num w:numId="2" w16cid:durableId="2026208234">
-    <w:abstractNumId w:val="5"/>
+    <w:abstractNumId w:val="6"/>
   </w:num>
   <w:num w:numId="3" w16cid:durableId="156506698">
     <w:abstractNumId w:val="4"/>
@@ -4691,16 +5030,19 @@
     <w:abstractNumId w:val="0"/>
   </w:num>
   <w:num w:numId="6" w16cid:durableId="234436470">
-    <w:abstractNumId w:val="6"/>
+    <w:abstractNumId w:val="7"/>
   </w:num>
   <w:num w:numId="7" w16cid:durableId="1873105964">
-    <w:abstractNumId w:val="7"/>
+    <w:abstractNumId w:val="8"/>
   </w:num>
   <w:num w:numId="8" w16cid:durableId="1613898964">
-    <w:abstractNumId w:val="8"/>
+    <w:abstractNumId w:val="9"/>
   </w:num>
   <w:num w:numId="9" w16cid:durableId="141628327">
     <w:abstractNumId w:val="3"/>
+  </w:num>
+  <w:num w:numId="10" w16cid:durableId="780682108">
+    <w:abstractNumId w:val="5"/>
   </w:num>
 </w:numbering>
 </file>
@@ -5147,7 +5489,6 @@
   <w:style w:type="character" w:default="1" w:styleId="DefaultParagraphFont">
     <w:name w:val="Default Paragraph Font"/>
     <w:uiPriority w:val="1"/>
-    <w:semiHidden/>
     <w:unhideWhenUsed/>
   </w:style>
   <w:style w:type="table" w:default="1" w:styleId="TableNormal">

</xml_diff>